<commit_message>
NIR - in work
</commit_message>
<xml_diff>
--- a/NIR/НИР.docx
+++ b/NIR/НИР.docx
@@ -3883,7 +3883,7 @@
           <w:rStyle w:val="906"/>
           <w:szCs w:val="22"/>
         </w:rPr>
-        <w:t xml:space="preserve">получение описания бизнес-процессов </w:t>
+        <w:t xml:space="preserve">получение описания бизнес-процессов, </w:t>
       </w:r>
       <w:r>
         <w:rPr>
@@ -3898,7 +3898,7 @@
           <w:rStyle w:val="906"/>
           <w:szCs w:val="22"/>
         </w:rPr>
-        <w:t xml:space="preserve"> и архитектурной модели </w:t>
+        <w:t xml:space="preserve"> архитектурной модели </w:t>
       </w:r>
       <w:r>
         <w:rPr>
@@ -3913,7 +3913,7 @@
           <w:rStyle w:val="906"/>
           <w:szCs w:val="22"/>
         </w:rPr>
-        <w:t xml:space="preserve"> подсистемы тестирования знаний я</w:t>
+        <w:t xml:space="preserve"> и функциональных требований к подсистеме тестирования знаний я</w:t>
       </w:r>
       <w:r>
         <w:rPr>
@@ -4187,6 +4187,7 @@
               <w:tab w:val="right" w:pos="9637" w:leader="dot"/>
             </w:tabs>
             <w:rPr>
+              <w:b/>
               <w:szCs w:val="22"/>
               <w:highlight w:val="none"/>
             </w:rPr>
@@ -4198,8 +4199,9 @@
           </w:r>
           <w:r>
             <w:rPr>
+              <w:b/>
               <w:szCs w:val="22"/>
-              <w:highlight w:val="yellow"/>
+              <w:highlight w:val="none"/>
             </w:rPr>
           </w:r>
           <w:hyperlink w:tooltip="#_Toc1" w:anchor="_Toc1" w:history="1">
@@ -4211,6 +4213,7 @@
             <w:r>
               <w:rPr>
                 <w:rStyle w:val="851"/>
+                <w:b/>
                 <w:szCs w:val="22"/>
                 <w:highlight w:val="yellow"/>
               </w:rPr>
@@ -4219,6 +4222,7 @@
             <w:r>
               <w:rPr>
                 <w:rStyle w:val="851"/>
+                <w:b/>
                 <w:szCs w:val="22"/>
                 <w:highlight w:val="yellow"/>
               </w:rPr>
@@ -4227,7 +4231,7 @@
             <w:r>
               <w:rPr>
                 <w:rStyle w:val="851"/>
-                <w:highlight w:val="yellow"/>
+                <w:b/>
               </w:rPr>
             </w:r>
             <w:r>
@@ -4243,23 +4247,30 @@
           </w:hyperlink>
           <w:r>
             <w:rPr>
+              <w:b/>
               <w:szCs w:val="22"/>
               <w:highlight w:val="none"/>
             </w:rPr>
           </w:r>
-          <w:r/>
+          <w:r>
+            <w:rPr>
+              <w:b/>
+              <w:szCs w:val="22"/>
+              <w:highlight w:val="none"/>
+            </w:rPr>
+          </w:r>
         </w:p>
         <w:p>
           <w:pPr>
             <w:pStyle w:val="858"/>
             <w:tabs>
+              <w:tab w:val="left" w:pos="658" w:leader="none"/>
               <w:tab w:val="right" w:pos="9637" w:leader="dot"/>
             </w:tabs>
             <w:rPr>
-              <w:highlight w:val="none"/>
+              <w:rStyle w:val="699"/>
             </w:rPr>
           </w:pPr>
-          <w:r/>
           <w:hyperlink w:tooltip="#_Toc2" w:anchor="_Toc2" w:history="1">
             <w:r>
               <w:rPr>
@@ -4270,15 +4281,20 @@
               <w:rPr>
                 <w:rStyle w:val="851"/>
                 <w:szCs w:val="22"/>
-                <w:highlight w:val="yellow"/>
               </w:rPr>
-              <w:t xml:space="preserve">1 Бла-бла-бла про системный и функциональный анализ, idef0, c4</w:t>
+              <w:tab/>
             </w:r>
             <w:r>
               <w:rPr>
                 <w:rStyle w:val="851"/>
                 <w:szCs w:val="22"/>
-                <w:highlight w:val="yellow"/>
+              </w:rPr>
+              <w:t xml:space="preserve">1 Проблематика и методология</w:t>
+            </w:r>
+            <w:r>
+              <w:rPr>
+                <w:rStyle w:val="851"/>
+                <w:szCs w:val="22"/>
               </w:rPr>
             </w:r>
             <w:r>
@@ -4294,10 +4310,160 @@
           </w:hyperlink>
           <w:r>
             <w:rPr>
+              <w:rStyle w:val="699"/>
+            </w:rPr>
+          </w:r>
+        </w:p>
+        <w:p>
+          <w:pPr>
+            <w:pStyle w:val="859"/>
+            <w:tabs>
+              <w:tab w:val="left" w:pos="941" w:leader="none"/>
+              <w:tab w:val="right" w:pos="9637" w:leader="dot"/>
+            </w:tabs>
+            <w:rPr>
+              <w:rStyle w:val="699"/>
+            </w:rPr>
+          </w:pPr>
+          <w:hyperlink w:tooltip="#_Toc3" w:anchor="_Toc3" w:history="1">
+            <w:r>
+              <w:rPr>
+                <w:rStyle w:val="851"/>
+              </w:rPr>
+            </w:r>
+            <w:r>
+              <w:rPr>
+                <w:rStyle w:val="851"/>
+                <w:szCs w:val="22"/>
+                <w:highlight w:val="none"/>
+              </w:rPr>
+              <w:tab/>
+              <w:t xml:space="preserve">1.1 Проблематика изучения языков описания аппаратуры</w:t>
+            </w:r>
+            <w:r>
+              <w:rPr>
+                <w:rStyle w:val="851"/>
+                <w:szCs w:val="22"/>
+                <w:highlight w:val="none"/>
+              </w:rPr>
+            </w:r>
+            <w:r>
+              <w:tab/>
+            </w:r>
+            <w:r>
+              <w:fldChar w:fldCharType="begin"/>
+              <w:instrText xml:space="preserve">PAGEREF _Toc3 \h</w:instrText>
+              <w:fldChar w:fldCharType="separate"/>
+              <w:t xml:space="preserve">7</w:t>
+              <w:fldChar w:fldCharType="end"/>
+            </w:r>
+          </w:hyperlink>
+          <w:r>
+            <w:rPr>
+              <w:rStyle w:val="699"/>
+            </w:rPr>
+          </w:r>
+        </w:p>
+        <w:p>
+          <w:pPr>
+            <w:pStyle w:val="859"/>
+            <w:tabs>
+              <w:tab w:val="left" w:pos="941" w:leader="none"/>
+              <w:tab w:val="right" w:pos="9637" w:leader="dot"/>
+            </w:tabs>
+            <w:rPr>
+              <w:rStyle w:val="895"/>
+            </w:rPr>
+          </w:pPr>
+          <w:hyperlink w:tooltip="#_Toc4" w:anchor="_Toc4" w:history="1">
+            <w:r>
+              <w:rPr>
+                <w:rStyle w:val="851"/>
+              </w:rPr>
+            </w:r>
+            <w:r>
+              <w:rPr>
+                <w:rStyle w:val="851"/>
+                <w:szCs w:val="22"/>
+                <w:highlight w:val="none"/>
+              </w:rPr>
+              <w:tab/>
+            </w:r>
+            <w:r>
+              <w:rPr>
+                <w:rStyle w:val="851"/>
+                <w:szCs w:val="22"/>
+              </w:rPr>
+              <w:t xml:space="preserve">1.2 IDEF-0</w:t>
+            </w:r>
+            <w:r>
+              <w:rPr>
+                <w:rStyle w:val="851"/>
+                <w:szCs w:val="22"/>
+              </w:rPr>
+            </w:r>
+            <w:r>
+              <w:tab/>
+            </w:r>
+            <w:r>
+              <w:fldChar w:fldCharType="begin"/>
+              <w:instrText xml:space="preserve">PAGEREF _Toc4 \h</w:instrText>
+              <w:fldChar w:fldCharType="separate"/>
+              <w:t xml:space="preserve">8</w:t>
+              <w:fldChar w:fldCharType="end"/>
+            </w:r>
+          </w:hyperlink>
+          <w:r>
+            <w:rPr>
+              <w:rStyle w:val="895"/>
+            </w:rPr>
+          </w:r>
+        </w:p>
+        <w:p>
+          <w:pPr>
+            <w:pStyle w:val="858"/>
+            <w:tabs>
+              <w:tab w:val="right" w:pos="9637" w:leader="dot"/>
+            </w:tabs>
+            <w:rPr>
+              <w:highlight w:val="none"/>
+            </w:rPr>
+          </w:pPr>
+          <w:hyperlink w:tooltip="#_Toc5" w:anchor="_Toc5" w:history="1">
+            <w:r>
+              <w:rPr>
+                <w:rStyle w:val="851"/>
+              </w:rPr>
+            </w:r>
+            <w:r>
+              <w:rPr>
+                <w:rStyle w:val="851"/>
+                <w:szCs w:val="22"/>
+                <w:highlight w:val="yellow"/>
+              </w:rPr>
+              <w:t xml:space="preserve">1 Проблематика освоения HDL, бла-бла-бла про системный и функциональный анализ, idef0, c4</w:t>
+            </w:r>
+            <w:r>
+              <w:rPr>
+                <w:rStyle w:val="851"/>
+              </w:rPr>
+            </w:r>
+            <w:r>
+              <w:tab/>
+            </w:r>
+            <w:r>
+              <w:fldChar w:fldCharType="begin"/>
+              <w:instrText xml:space="preserve">PAGEREF _Toc5 \h</w:instrText>
+              <w:fldChar w:fldCharType="separate"/>
+              <w:t xml:space="preserve">9</w:t>
+              <w:fldChar w:fldCharType="end"/>
+            </w:r>
+          </w:hyperlink>
+          <w:r>
+            <w:rPr>
               <w:highlight w:val="none"/>
             </w:rPr>
           </w:r>
-          <w:r/>
         </w:p>
         <w:p>
           <w:pPr>
@@ -4309,8 +4475,7 @@
               <w:highlight w:val="yellow"/>
             </w:rPr>
           </w:pPr>
-          <w:r/>
-          <w:hyperlink w:tooltip="#_Toc3" w:anchor="_Toc3" w:history="1">
+          <w:hyperlink w:tooltip="#_Toc6" w:anchor="_Toc6" w:history="1">
             <w:r>
               <w:rPr>
                 <w:rStyle w:val="851"/>
@@ -4327,8 +4492,6 @@
             <w:r>
               <w:rPr>
                 <w:rStyle w:val="851"/>
-                <w:szCs w:val="22"/>
-                <w:highlight w:val="yellow"/>
               </w:rPr>
             </w:r>
             <w:r>
@@ -4336,9 +4499,9 @@
             </w:r>
             <w:r>
               <w:fldChar w:fldCharType="begin"/>
-              <w:instrText xml:space="preserve">PAGEREF _Toc3 \h</w:instrText>
+              <w:instrText xml:space="preserve">PAGEREF _Toc6 \h</w:instrText>
               <w:fldChar w:fldCharType="separate"/>
-              <w:t xml:space="preserve">7</w:t>
+              <w:t xml:space="preserve">9</w:t>
               <w:fldChar w:fldCharType="end"/>
             </w:r>
           </w:hyperlink>
@@ -4347,7 +4510,6 @@
               <w:highlight w:val="yellow"/>
             </w:rPr>
           </w:r>
-          <w:r/>
         </w:p>
         <w:p>
           <w:pPr>
@@ -4359,8 +4521,7 @@
               <w:highlight w:val="yellow"/>
             </w:rPr>
           </w:pPr>
-          <w:r/>
-          <w:hyperlink w:tooltip="#_Toc4" w:anchor="_Toc4" w:history="1">
+          <w:hyperlink w:tooltip="#_Toc7" w:anchor="_Toc7" w:history="1">
             <w:r>
               <w:rPr>
                 <w:rStyle w:val="851"/>
@@ -4377,8 +4538,6 @@
             <w:r>
               <w:rPr>
                 <w:rStyle w:val="851"/>
-                <w:szCs w:val="22"/>
-                <w:highlight w:val="yellow"/>
               </w:rPr>
             </w:r>
             <w:r>
@@ -4386,9 +4545,9 @@
             </w:r>
             <w:r>
               <w:fldChar w:fldCharType="begin"/>
-              <w:instrText xml:space="preserve">PAGEREF _Toc4 \h</w:instrText>
+              <w:instrText xml:space="preserve">PAGEREF _Toc7 \h</w:instrText>
               <w:fldChar w:fldCharType="separate"/>
-              <w:t xml:space="preserve">7</w:t>
+              <w:t xml:space="preserve">9</w:t>
               <w:fldChar w:fldCharType="end"/>
             </w:r>
           </w:hyperlink>
@@ -4397,7 +4556,6 @@
               <w:highlight w:val="yellow"/>
             </w:rPr>
           </w:r>
-          <w:r/>
         </w:p>
         <w:p>
           <w:pPr>
@@ -4409,8 +4567,7 @@
               <w:highlight w:val="yellow"/>
             </w:rPr>
           </w:pPr>
-          <w:r/>
-          <w:hyperlink w:tooltip="#_Toc5" w:anchor="_Toc5" w:history="1">
+          <w:hyperlink w:tooltip="#_Toc8" w:anchor="_Toc8" w:history="1">
             <w:r>
               <w:rPr>
                 <w:rStyle w:val="851"/>
@@ -4427,8 +4584,6 @@
             <w:r>
               <w:rPr>
                 <w:rStyle w:val="851"/>
-                <w:szCs w:val="22"/>
-                <w:highlight w:val="yellow"/>
               </w:rPr>
             </w:r>
             <w:r>
@@ -4436,9 +4591,9 @@
             </w:r>
             <w:r>
               <w:fldChar w:fldCharType="begin"/>
-              <w:instrText xml:space="preserve">PAGEREF _Toc5 \h</w:instrText>
+              <w:instrText xml:space="preserve">PAGEREF _Toc8 \h</w:instrText>
               <w:fldChar w:fldCharType="separate"/>
-              <w:t xml:space="preserve">7</w:t>
+              <w:t xml:space="preserve">9</w:t>
               <w:fldChar w:fldCharType="end"/>
             </w:r>
           </w:hyperlink>
@@ -4447,7 +4602,6 @@
               <w:highlight w:val="yellow"/>
             </w:rPr>
           </w:r>
-          <w:r/>
         </w:p>
         <w:p>
           <w:pPr>
@@ -4456,8 +4610,7 @@
               <w:tab w:val="right" w:pos="9637" w:leader="dot"/>
             </w:tabs>
           </w:pPr>
-          <w:r/>
-          <w:hyperlink w:tooltip="#_Toc6" w:anchor="_Toc6" w:history="1">
+          <w:hyperlink w:tooltip="#_Toc9" w:anchor="_Toc9" w:history="1">
             <w:r>
               <w:rPr>
                 <w:rStyle w:val="851"/>
@@ -4480,13 +4633,12 @@
             </w:r>
             <w:r>
               <w:fldChar w:fldCharType="begin"/>
-              <w:instrText xml:space="preserve">PAGEREF _Toc6 \h</w:instrText>
+              <w:instrText xml:space="preserve">PAGEREF _Toc9 \h</w:instrText>
               <w:fldChar w:fldCharType="separate"/>
-              <w:t xml:space="preserve">8</w:t>
+              <w:t xml:space="preserve">10</w:t>
               <w:fldChar w:fldCharType="end"/>
             </w:r>
           </w:hyperlink>
-          <w:r/>
           <w:r/>
         </w:p>
         <w:p>
@@ -4499,8 +4651,7 @@
               <w:highlight w:val="yellow"/>
             </w:rPr>
           </w:pPr>
-          <w:r/>
-          <w:hyperlink w:tooltip="#_Toc7" w:anchor="_Toc7" w:history="1">
+          <w:hyperlink w:tooltip="#_Toc10" w:anchor="_Toc10" w:history="1">
             <w:r>
               <w:rPr>
                 <w:rStyle w:val="851"/>
@@ -4516,7 +4667,6 @@
             <w:r>
               <w:rPr>
                 <w:rStyle w:val="851"/>
-                <w:highlight w:val="yellow"/>
               </w:rPr>
             </w:r>
             <w:r>
@@ -4524,9 +4674,9 @@
             </w:r>
             <w:r>
               <w:fldChar w:fldCharType="begin"/>
-              <w:instrText xml:space="preserve">PAGEREF _Toc7 \h</w:instrText>
+              <w:instrText xml:space="preserve">PAGEREF _Toc10 \h</w:instrText>
               <w:fldChar w:fldCharType="separate"/>
-              <w:t xml:space="preserve">9</w:t>
+              <w:t xml:space="preserve">11</w:t>
               <w:fldChar w:fldCharType="end"/>
             </w:r>
           </w:hyperlink>
@@ -4535,7 +4685,6 @@
               <w:highlight w:val="yellow"/>
             </w:rPr>
           </w:r>
-          <w:r/>
         </w:p>
         <w:p>
           <w:pPr>
@@ -4778,6 +4927,7 @@
         <w:jc w:val="center"/>
         <w:spacing w:before="0" w:beforeAutospacing="0" w:after="0" w:afterAutospacing="0" w:line="360" w:lineRule="auto"/>
         <w:rPr>
+          <w:b/>
           <w:szCs w:val="22"/>
           <w:highlight w:val="none"/>
         </w:rPr>
@@ -4786,6 +4936,7 @@
       <w:bookmarkStart w:id="2" w:name="_Toc1"/>
       <w:r>
         <w:rPr>
+          <w:b/>
           <w:szCs w:val="22"/>
           <w:highlight w:val="yellow"/>
         </w:rPr>
@@ -4793,18 +4944,20 @@
       </w:r>
       <w:r>
         <w:rPr>
+          <w:b/>
           <w:szCs w:val="22"/>
           <w:highlight w:val="yellow"/>
         </w:rPr>
         <w:t xml:space="preserve">ЕДЕНИЕ</w:t>
       </w:r>
+      <w:r/>
       <w:bookmarkEnd w:id="2"/>
-      <w:r>
-        <w:rPr>
-          <w:highlight w:val="yellow"/>
-        </w:rPr>
-      </w:r>
       <w:r/>
+      <w:r>
+        <w:rPr>
+          <w:b/>
+        </w:rPr>
+      </w:r>
     </w:p>
     <w:p>
       <w:pPr>
@@ -5094,52 +5247,58 @@
     </w:p>
     <w:p>
       <w:pPr>
-        <w:pStyle w:val="907"/>
-        <w:jc w:val="both"/>
+        <w:pStyle w:val="698"/>
+        <w:rPr>
+          <w:rStyle w:val="699"/>
+        </w:rPr>
+      </w:pPr>
+      <w:r/>
+      <w:bookmarkStart w:id="3" w:name="_Toc2"/>
+      <w:r>
+        <w:rPr>
+          <w:rStyle w:val="906"/>
+          <w:szCs w:val="22"/>
+        </w:rPr>
+        <w:tab/>
+      </w:r>
+      <w:r>
+        <w:rPr>
+          <w:rStyle w:val="699"/>
+          <w:szCs w:val="22"/>
+        </w:rPr>
+        <w:t xml:space="preserve">1 Проблематика и методология</w:t>
+      </w:r>
+      <w:r/>
+      <w:bookmarkEnd w:id="3"/>
+      <w:r/>
+      <w:r>
+        <w:rPr>
+          <w:rStyle w:val="699"/>
+          <w:szCs w:val="22"/>
+        </w:rPr>
+      </w:r>
+    </w:p>
+    <w:p>
+      <w:pPr>
+        <w:pStyle w:val="870"/>
+        <w:rPr>
+          <w:rStyle w:val="699"/>
+        </w:rPr>
+      </w:pPr>
+      <w:r/>
+      <w:bookmarkStart w:id="4" w:name="_Toc3"/>
+      <w:r>
         <w:rPr>
           <w:rStyle w:val="699"/>
           <w:szCs w:val="22"/>
           <w:highlight w:val="none"/>
         </w:rPr>
-      </w:pPr>
-      <w:r>
-        <w:rPr>
-          <w:szCs w:val="22"/>
-          <w:highlight w:val="none"/>
-        </w:rPr>
-        <w:tab/>
-      </w:r>
-      <w:r>
-        <w:rPr>
-          <w:rStyle w:val="699"/>
-          <w:szCs w:val="22"/>
-        </w:rPr>
-        <w:t xml:space="preserve">1 Проблематика и методология</w:t>
-      </w:r>
-      <w:r>
-        <w:rPr>
-          <w:rStyle w:val="699"/>
-          <w:szCs w:val="22"/>
-        </w:rPr>
-      </w:r>
-    </w:p>
-    <w:p>
-      <w:pPr>
-        <w:pStyle w:val="907"/>
-        <w:jc w:val="both"/>
-        <w:rPr>
-          <w:rStyle w:val="699"/>
-        </w:rPr>
-      </w:pPr>
-      <w:r>
-        <w:rPr>
-          <w:rStyle w:val="699"/>
-          <w:szCs w:val="22"/>
-          <w:highlight w:val="none"/>
-        </w:rPr>
         <w:tab/>
         <w:t xml:space="preserve">1.1 Проблематика изучения языков описания аппаратуры</w:t>
       </w:r>
+      <w:r/>
+      <w:bookmarkEnd w:id="4"/>
+      <w:r/>
       <w:r>
         <w:rPr>
           <w:rStyle w:val="699"/>
@@ -5226,7 +5385,7 @@
           <w:szCs w:val="22"/>
           <w:highlight w:val="none"/>
         </w:rPr>
-        <w:t xml:space="preserve">Первая проблема — установка стороннего программного обеспечения. Наиболее часто используемые для работы с языками описания аппаратуры среды: Quartus и Xilinx.  Обе они требуют большого объем как постоянной, так и оперативной памяти. Кроме того, для приобретения начальных навыков функциональность этих сред избыточна, так как значительная ее часть ориентирована на адаптацию проекта под конкретную аппаратную базу для дальнейшей прошивки в ПЛИС. Избыточная функциональность (с точки зрения рассматриваемой задачи) требует дополнительных вычислительных ресурсов и усложняет работу пользователя с этими средами. </w:t>
+        <w:t xml:space="preserve">Первая проблема — установка стороннего программного обеспечения. Наиболее часто используемые для работы с HDL среды: Quartus и Xilinx.  Обе они требуют большого объем как постоянной, так и оперативной памяти. Кроме того, для приобретения начальных навыков функциональность этих сред избыточна, так как значительная ее часть ориентирована на адаптацию проекта под конкретную аппаратную базу для дальнейшей прошивки в ПЛИС. Избыточная функциональность (с точки зрения рассматриваемой задачи) требует дополнительных вычислительных ресурсов и усложняет работу пользователя с этими средами. </w:t>
       </w:r>
       <w:r>
         <w:rPr>
@@ -5305,96 +5464,54 @@
           <w:szCs w:val="22"/>
           <w:highlight w:val="none"/>
         </w:rPr>
+        <w:t xml:space="preserve">Стоит отметить, что полноценно</w:t>
       </w:r>
       <w:r>
         <w:rPr>
           <w:szCs w:val="22"/>
           <w:highlight w:val="none"/>
         </w:rPr>
-      </w:r>
-    </w:p>
-    <w:p>
-      <w:pPr>
-        <w:pStyle w:val="907"/>
-        <w:ind w:firstLine="709"/>
-        <w:jc w:val="both"/>
+        <w:t xml:space="preserve">е </w:t>
+      </w:r>
+      <w:r>
         <w:rPr>
           <w:szCs w:val="22"/>
-          <w:highlight w:val="green"/>
-        </w:rPr>
-      </w:pPr>
+          <w:highlight w:val="none"/>
+        </w:rPr>
+        <w:t xml:space="preserve">осво</w:t>
+      </w:r>
       <w:r>
         <w:rPr>
           <w:szCs w:val="22"/>
-          <w:highlight w:val="green"/>
-        </w:rPr>
-        <w:t xml:space="preserve">В то же время, осво</w:t>
+          <w:highlight w:val="none"/>
+        </w:rPr>
+        <w:t xml:space="preserve">ение языков описания аппаратуры</w:t>
       </w:r>
       <w:r>
         <w:rPr>
           <w:szCs w:val="22"/>
-          <w:highlight w:val="green"/>
-        </w:rPr>
-        <w:t xml:space="preserve">ение языков описания аппаратуры может представлять из себя довольной сложную задачу для новичка, так как материала для практического их освоения недостаточно, а среды разработки часто сложны в установке и эксплуатации, доступны не на всех платформах и т.п.</w:t>
-      </w:r>
-      <w:r>
-        <w:rPr>
-          <w:highlight w:val="green"/>
-        </w:rPr>
-      </w:r>
-      <w:r>
-        <w:rPr>
-          <w:highlight w:val="green"/>
-        </w:rPr>
-      </w:r>
-    </w:p>
-    <w:p>
-      <w:pPr>
-        <w:pStyle w:val="907"/>
-        <w:ind w:firstLine="709"/>
-        <w:jc w:val="both"/>
+          <w:highlight w:val="none"/>
+        </w:rPr>
+        <w:t xml:space="preserve"> в принципе затруднительно без знаний в области цифровой схемотехники, архитектуры ЭВМ и т.п. Однако, цель образовательных платформ, посвященных этой тематике состоит прежде всего </w:t>
+      </w:r>
+      <w:r>
         <w:rPr>
           <w:szCs w:val="22"/>
-          <w:highlight w:val="green"/>
-        </w:rPr>
-      </w:pPr>
+          <w:highlight w:val="none"/>
+        </w:rPr>
+        <w:t xml:space="preserve">именно в формировании базовых знаний и навыков работы с HDL для людей, интересующихся HDL, </w:t>
+      </w:r>
       <w:r>
         <w:rPr>
           <w:szCs w:val="22"/>
-          <w:highlight w:val="green"/>
-        </w:rPr>
-        <w:t xml:space="preserve">Безусловно, для качественного освоения языков описания аппаратуры требуется знание цифровой схемо</w:t>
+          <w:highlight w:val="none"/>
+        </w:rPr>
+        <w:t xml:space="preserve">например, в качестве хобби или с целью продолжить обучение в ВУЗе и т.п.</w:t>
       </w:r>
       <w:r>
         <w:rPr>
           <w:szCs w:val="22"/>
-          <w:highlight w:val="green"/>
-        </w:rPr>
-        <w:t xml:space="preserve">техники и других технических дисциплин. Однако, целью образовательной платформы, в которую будет интегрирована описываемая подсистема является лишь формирование поверхностного понимания и первичного интереса к языкам описания аппаратуры, помощь в процессе </w:t>
-      </w:r>
-      <w:r>
-        <w:rPr>
-          <w:szCs w:val="22"/>
-          <w:highlight w:val="green"/>
-        </w:rPr>
-        <w:t xml:space="preserve">профориентации.</w:t>
-      </w:r>
-      <w:r>
-        <w:rPr>
-          <w:szCs w:val="22"/>
-          <w:highlight w:val="green"/>
-        </w:rPr>
-        <w:t xml:space="preserve">  </w:t>
-      </w:r>
-      <w:r>
-        <w:rPr>
-          <w:szCs w:val="22"/>
-          <w:highlight w:val="green"/>
-        </w:rPr>
-      </w:r>
-      <w:r>
-        <w:rPr>
-          <w:highlight w:val="green"/>
+          <w:highlight w:val="none"/>
         </w:rPr>
       </w:r>
     </w:p>
@@ -5403,33 +5520,126 @@
         <w:pStyle w:val="907"/>
         <w:jc w:val="both"/>
         <w:rPr>
-          <w:highlight w:val="green"/>
+          <w:szCs w:val="22"/>
+          <w:highlight w:val="none"/>
         </w:rPr>
       </w:pPr>
       <w:r>
         <w:rPr>
+          <w:szCs w:val="22"/>
+          <w:highlight w:val="none"/>
+        </w:rPr>
+        <w:tab/>
+        <w:t xml:space="preserve">Данная научно-исследовательская работа позволяет подойти к решению описанных выше проблем посредством формирования</w:t>
+      </w:r>
+      <w:r>
+        <w:rPr>
+          <w:rStyle w:val="906"/>
+          <w:szCs w:val="22"/>
+        </w:rPr>
+        <w:t xml:space="preserve"> функциональных требований, описания бизнес-процессов </w:t>
+      </w:r>
+      <w:r>
+        <w:rPr>
+          <w:rStyle w:val="906"/>
           <w:szCs w:val="22"/>
           <w:highlight w:val="green"/>
         </w:rPr>
-        <w:tab/>
-        <w:t xml:space="preserve">Данная научно-исследовательская работа позволяет подойти к решению этих проблем посредством формирования функциональных требований и описаний бизнес-процессов, полученных на основе анализа имеющихся </w:t>
-      </w:r>
-      <w:r>
-        <w:rPr>
+        <w:t xml:space="preserve">(idef0)</w:t>
+      </w:r>
+      <w:r>
+        <w:rPr>
+          <w:rStyle w:val="906"/>
+          <w:szCs w:val="22"/>
+        </w:rPr>
+        <w:t xml:space="preserve"> и архитектурной модели </w:t>
+      </w:r>
+      <w:r>
+        <w:rPr>
+          <w:rStyle w:val="906"/>
           <w:szCs w:val="22"/>
           <w:highlight w:val="green"/>
         </w:rPr>
+        <w:t xml:space="preserve">(c4)</w:t>
+      </w:r>
+      <w:r>
+        <w:rPr>
+          <w:rStyle w:val="906"/>
+          <w:szCs w:val="22"/>
+        </w:rPr>
+        <w:t xml:space="preserve"> подсистемы тестирования знаний я</w:t>
+      </w:r>
+      <w:r>
+        <w:rPr>
+          <w:rStyle w:val="906"/>
+          <w:szCs w:val="22"/>
+          <w:highlight w:val="none"/>
+        </w:rPr>
+        <w:t xml:space="preserve">зыков </w:t>
+      </w:r>
+      <w:r>
+        <w:rPr>
+          <w:rStyle w:val="906"/>
+          <w:szCs w:val="22"/>
+          <w:highlight w:val="none"/>
+        </w:rPr>
+        <w:t xml:space="preserve">описания аппаратуры</w:t>
+      </w:r>
+      <w:r>
+        <w:rPr>
+          <w:szCs w:val="22"/>
+          <w:highlight w:val="none"/>
+        </w:rPr>
+        <w:t xml:space="preserve">, полученных на основе анализа имеющихся </w:t>
+      </w:r>
+      <w:r>
+        <w:rPr>
+          <w:szCs w:val="22"/>
+          <w:highlight w:val="none"/>
+        </w:rPr>
         <w:t xml:space="preserve">систем тестирования знаний языков программирования.</w:t>
       </w:r>
       <w:r>
         <w:rPr>
           <w:szCs w:val="22"/>
-          <w:highlight w:val="green"/>
-        </w:rPr>
-      </w:r>
-      <w:r>
-        <w:rPr>
-          <w:highlight w:val="green"/>
+          <w:highlight w:val="none"/>
+        </w:rPr>
+      </w:r>
+      <w:r>
+        <w:rPr>
+          <w:highlight w:val="none"/>
+        </w:rPr>
+      </w:r>
+    </w:p>
+    <w:p>
+      <w:pPr>
+        <w:pStyle w:val="870"/>
+        <w:rPr>
+          <w:rStyle w:val="895"/>
+        </w:rPr>
+      </w:pPr>
+      <w:r/>
+      <w:bookmarkStart w:id="5" w:name="_Toc4"/>
+      <w:r>
+        <w:rPr>
+          <w:szCs w:val="22"/>
+          <w:highlight w:val="none"/>
+        </w:rPr>
+        <w:tab/>
+      </w:r>
+      <w:r>
+        <w:rPr>
+          <w:rStyle w:val="895"/>
+          <w:szCs w:val="22"/>
+        </w:rPr>
+        <w:t xml:space="preserve">1.2 IDEF-0</w:t>
+      </w:r>
+      <w:bookmarkEnd w:id="5"/>
+      <w:r/>
+      <w:r>
+        <w:rPr>
+          <w:rStyle w:val="895"/>
+          <w:szCs w:val="22"/>
         </w:rPr>
       </w:r>
     </w:p>
@@ -5485,7 +5695,7 @@
         </w:rPr>
       </w:pPr>
       <w:r/>
-      <w:bookmarkStart w:id="3" w:name="_Toc2"/>
+      <w:bookmarkStart w:id="6" w:name="_Toc5"/>
       <w:r>
         <w:rPr>
           <w:szCs w:val="22"/>
@@ -5493,13 +5703,9 @@
         </w:rPr>
         <w:t xml:space="preserve">1 Проблематика освоения HDL, бла-бла-бла про системный и функциональный анализ, idef0, c4</w:t>
       </w:r>
-      <w:bookmarkEnd w:id="3"/>
-      <w:r>
-        <w:rPr>
-          <w:szCs w:val="22"/>
-          <w:highlight w:val="yellow"/>
-        </w:rPr>
-      </w:r>
+      <w:r/>
+      <w:bookmarkEnd w:id="6"/>
+      <w:r/>
       <w:r/>
     </w:p>
     <w:p>
@@ -5511,7 +5717,7 @@
         </w:rPr>
       </w:pPr>
       <w:r/>
-      <w:bookmarkStart w:id="4" w:name="_Toc3"/>
+      <w:bookmarkStart w:id="7" w:name="_Toc6"/>
       <w:r>
         <w:rPr>
           <w:szCs w:val="22"/>
@@ -5519,13 +5725,9 @@
         </w:rPr>
         <w:t xml:space="preserve">2 Аналоги, курсы, их модели idef0 и возможно с4</w:t>
       </w:r>
-      <w:bookmarkEnd w:id="4"/>
-      <w:r>
-        <w:rPr>
-          <w:szCs w:val="22"/>
-          <w:highlight w:val="yellow"/>
-        </w:rPr>
-      </w:r>
+      <w:r/>
+      <w:bookmarkEnd w:id="7"/>
+      <w:r/>
       <w:r/>
     </w:p>
     <w:p>
@@ -5537,7 +5739,7 @@
         </w:rPr>
       </w:pPr>
       <w:r/>
-      <w:bookmarkStart w:id="5" w:name="_Toc4"/>
+      <w:bookmarkStart w:id="8" w:name="_Toc7"/>
       <w:r>
         <w:rPr>
           <w:szCs w:val="22"/>
@@ -5545,13 +5747,9 @@
         </w:rPr>
         <w:t xml:space="preserve">3 Обобщение и сравнительный анализ — критерии, достоинства и недостатки</w:t>
       </w:r>
-      <w:bookmarkEnd w:id="5"/>
-      <w:r>
-        <w:rPr>
-          <w:szCs w:val="22"/>
-          <w:highlight w:val="yellow"/>
-        </w:rPr>
-      </w:r>
+      <w:r/>
+      <w:bookmarkEnd w:id="8"/>
+      <w:r/>
       <w:r/>
     </w:p>
     <w:p>
@@ -5563,7 +5761,7 @@
         </w:rPr>
       </w:pPr>
       <w:r/>
-      <w:bookmarkStart w:id="6" w:name="_Toc5"/>
+      <w:bookmarkStart w:id="9" w:name="_Toc8"/>
       <w:r>
         <w:rPr>
           <w:szCs w:val="22"/>
@@ -5571,13 +5769,9 @@
         </w:rPr>
         <w:t xml:space="preserve">4 Выявление best practices, устранение недостатков, специфика работы с HDL-языками (временные диаграммы и тест-бенчи, ?синтезируемый код?), idef0 и c4 системы нашей мечты</w:t>
       </w:r>
-      <w:bookmarkEnd w:id="6"/>
-      <w:r>
-        <w:rPr>
-          <w:szCs w:val="22"/>
-          <w:highlight w:val="yellow"/>
-        </w:rPr>
-      </w:r>
+      <w:r/>
+      <w:bookmarkEnd w:id="9"/>
+      <w:r/>
       <w:r/>
     </w:p>
     <w:p>
@@ -5595,19 +5789,15 @@
         <w:jc w:val="center"/>
       </w:pPr>
       <w:r/>
-      <w:bookmarkStart w:id="7" w:name="_Toc6"/>
+      <w:bookmarkStart w:id="10" w:name="_Toc9"/>
       <w:r>
         <w:rPr>
           <w:highlight w:val="yellow"/>
         </w:rPr>
         <w:t xml:space="preserve">ЗАКЛЮЧЕНИЕ</w:t>
       </w:r>
-      <w:r>
-        <w:rPr>
-          <w:highlight w:val="yellow"/>
-        </w:rPr>
-      </w:r>
-      <w:bookmarkEnd w:id="7"/>
+      <w:r/>
+      <w:bookmarkEnd w:id="10"/>
       <w:r/>
       <w:r/>
     </w:p>
@@ -5633,19 +5823,16 @@
         </w:rPr>
       </w:pPr>
       <w:r/>
-      <w:bookmarkStart w:id="8" w:name="_Toc7"/>
+      <w:bookmarkStart w:id="11" w:name="_Toc10"/>
       <w:r>
         <w:rPr>
           <w:highlight w:val="yellow"/>
         </w:rPr>
         <w:t xml:space="preserve">СПИСОК ИСПОЛЬЗОВАННЫХ ИСТОЧНИКОВ</w:t>
       </w:r>
-      <w:bookmarkEnd w:id="8"/>
-      <w:r>
-        <w:rPr>
-          <w:highlight w:val="yellow"/>
-        </w:rPr>
-      </w:r>
+      <w:r/>
+      <w:bookmarkEnd w:id="11"/>
+      <w:r/>
       <w:r/>
     </w:p>
     <w:p>
@@ -8029,21 +8216,16 @@
   </w:latentStyles>
   <w:style w:type="paragraph" w:styleId="698">
     <w:name w:val="Heading 1"/>
-    <w:basedOn w:val="869"/>
+    <w:basedOn w:val="907"/>
     <w:next w:val="869"/>
     <w:link w:val="699"/>
     <w:uiPriority w:val="9"/>
     <w:qFormat/>
     <w:pPr>
-      <w:keepLines/>
-      <w:keepNext/>
-      <w:spacing w:before="0" w:beforeAutospacing="0" w:after="0" w:afterAutospacing="0" w:line="360" w:lineRule="auto"/>
-      <w:outlineLvl w:val="0"/>
+      <w:jc w:val="both"/>
     </w:pPr>
     <w:rPr>
-      <w:rFonts w:ascii="Times New Roman" w:hAnsi="Times New Roman" w:cs="Times New Roman" w:eastAsia="Times New Roman"/>
-      <w:b/>
-      <w:sz w:val="28"/>
+      <w:rStyle w:val="699"/>
       <w:szCs w:val="22"/>
     </w:rPr>
   </w:style>
@@ -8052,6 +8234,7 @@
     <w:link w:val="698"/>
     <w:uiPriority w:val="9"/>
     <w:rPr>
+      <w:rStyle w:val="699"/>
       <w:b/>
       <w:szCs w:val="22"/>
     </w:rPr>
@@ -19171,7 +19354,7 @@
   </w:style>
   <w:style w:type="paragraph" w:styleId="870">
     <w:name w:val="Heading 2"/>
-    <w:basedOn w:val="869"/>
+    <w:basedOn w:val="907"/>
     <w:next w:val="869"/>
     <w:link w:val="895"/>
     <w:uiPriority w:val="9"/>
@@ -19179,18 +19362,11 @@
     <w:unhideWhenUsed/>
     <w:qFormat/>
     <w:pPr>
-      <w:keepNext/>
-      <w:spacing w:before="240" w:after="60"/>
-      <w:outlineLvl w:val="1"/>
+      <w:jc w:val="both"/>
     </w:pPr>
     <w:rPr>
-      <w:rFonts w:ascii="Cambria" w:hAnsi="Cambria"/>
-      <w:b/>
-      <w:bCs/>
-      <w:i/>
-      <w:iCs/>
-      <w:sz w:val="28"/>
-      <w:szCs w:val="28"/>
+      <w:rStyle w:val="895"/>
+      <w:szCs w:val="22"/>
     </w:rPr>
   </w:style>
   <w:style w:type="paragraph" w:styleId="871">
@@ -19456,17 +19632,13 @@
   </w:style>
   <w:style w:type="character" w:styleId="895" w:customStyle="1">
     <w:name w:val="Заголовок 2 Знак"/>
+    <w:basedOn w:val="699"/>
     <w:link w:val="870"/>
     <w:uiPriority w:val="9"/>
     <w:semiHidden/>
     <w:rPr>
-      <w:rFonts w:ascii="Cambria" w:hAnsi="Cambria" w:eastAsia="Times New Roman"/>
-      <w:b/>
-      <w:bCs/>
-      <w:i/>
-      <w:iCs/>
-      <w:sz w:val="28"/>
-      <w:szCs w:val="28"/>
+      <w:rStyle w:val="895"/>
+      <w:szCs w:val="22"/>
     </w:rPr>
   </w:style>
   <w:style w:type="paragraph" w:styleId="896" w:customStyle="1">

</xml_diff>

<commit_message>
NIR - in wrok
</commit_message>
<xml_diff>
--- a/NIR/НИР.docx
+++ b/NIR/НИР.docx
@@ -4197,7 +4197,6 @@
             <w:instrText xml:space="preserve">TOC \o "1-9" \h \t "Heading 1;1;Heading 2;2;Heading 3;3;Heading 4;4;Heading 5;5;Heading 6;6;Heading 7;7;Heading 8;8;Heading 9;9" </w:instrText>
             <w:fldChar w:fldCharType="separate"/>
           </w:r>
-          <w:r/>
           <w:hyperlink w:tooltip="#_Toc9" w:anchor="_Toc9" w:history="1">
             <w:r>
               <w:rPr>
@@ -4245,13 +4244,7 @@
               <w:highlight w:val="none"/>
             </w:rPr>
           </w:r>
-          <w:r>
-            <w:rPr>
-              <w:b/>
-              <w:szCs w:val="22"/>
-              <w:highlight w:val="none"/>
-            </w:rPr>
-          </w:r>
+          <w:r/>
         </w:p>
         <w:p>
           <w:pPr>
@@ -4263,6 +4256,7 @@
               <w:rStyle w:val="717"/>
             </w:rPr>
           </w:pPr>
+          <w:r/>
           <w:hyperlink w:tooltip="#_Toc10" w:anchor="_Toc10" w:history="1">
             <w:r>
               <w:rPr>
@@ -4297,6 +4291,7 @@
               <w:rStyle w:val="717"/>
             </w:rPr>
           </w:r>
+          <w:r/>
         </w:p>
         <w:p>
           <w:pPr>
@@ -4308,6 +4303,7 @@
               <w:rStyle w:val="717"/>
             </w:rPr>
           </w:pPr>
+          <w:r/>
           <w:hyperlink w:tooltip="#_Toc11" w:anchor="_Toc11" w:history="1">
             <w:r>
               <w:rPr>
@@ -4343,6 +4339,7 @@
               <w:rStyle w:val="717"/>
             </w:rPr>
           </w:r>
+          <w:r/>
         </w:p>
         <w:p>
           <w:pPr>
@@ -4354,6 +4351,7 @@
               <w:rStyle w:val="913"/>
             </w:rPr>
           </w:pPr>
+          <w:r/>
           <w:hyperlink w:tooltip="#_Toc12" w:anchor="_Toc12" w:history="1">
             <w:r>
               <w:rPr>
@@ -4388,6 +4386,7 @@
               <w:rStyle w:val="913"/>
             </w:rPr>
           </w:r>
+          <w:r/>
         </w:p>
         <w:p>
           <w:pPr>
@@ -4399,6 +4398,7 @@
               <w:highlight w:val="none"/>
             </w:rPr>
           </w:pPr>
+          <w:r/>
           <w:hyperlink w:tooltip="#_Toc13" w:anchor="_Toc13" w:history="1">
             <w:r>
               <w:rPr>
@@ -4432,6 +4432,7 @@
               <w:highlight w:val="none"/>
             </w:rPr>
           </w:r>
+          <w:r/>
         </w:p>
         <w:p>
           <w:pPr>
@@ -4444,6 +4445,7 @@
               <w:highlight w:val="none"/>
             </w:rPr>
           </w:pPr>
+          <w:r/>
           <w:hyperlink w:tooltip="#_Toc14" w:anchor="_Toc14" w:history="1">
             <w:r>
               <w:rPr>
@@ -4485,6 +4487,7 @@
               <w:highlight w:val="none"/>
             </w:rPr>
           </w:r>
+          <w:r/>
         </w:p>
         <w:p>
           <w:pPr>
@@ -4498,6 +4501,7 @@
               <w:highlight w:val="none"/>
             </w:rPr>
           </w:pPr>
+          <w:r/>
           <w:hyperlink w:tooltip="#_Toc15" w:anchor="_Toc15" w:history="1">
             <w:r>
               <w:rPr>
@@ -4535,6 +4539,7 @@
               <w:highlight w:val="none"/>
             </w:rPr>
           </w:r>
+          <w:r/>
         </w:p>
         <w:p>
           <w:pPr>
@@ -4548,6 +4553,7 @@
               <w:highlight w:val="none"/>
             </w:rPr>
           </w:pPr>
+          <w:r/>
           <w:hyperlink w:tooltip="#_Toc16" w:anchor="_Toc16" w:history="1">
             <w:r>
               <w:rPr>
@@ -4587,6 +4593,7 @@
               <w:highlight w:val="none"/>
             </w:rPr>
           </w:r>
+          <w:r/>
         </w:p>
         <w:p>
           <w:pPr>
@@ -4599,6 +4606,7 @@
               <w:rStyle w:val="904"/>
             </w:rPr>
           </w:pPr>
+          <w:r/>
           <w:hyperlink w:tooltip="#_Toc17" w:anchor="_Toc17" w:history="1">
             <w:r>
               <w:rPr>
@@ -4644,6 +4652,7 @@
               <w:rStyle w:val="904"/>
             </w:rPr>
           </w:r>
+          <w:r/>
         </w:p>
         <w:p>
           <w:pPr>
@@ -4656,6 +4665,7 @@
               <w:highlight w:val="none"/>
             </w:rPr>
           </w:pPr>
+          <w:r/>
           <w:hyperlink w:tooltip="#_Toc18" w:anchor="_Toc18" w:history="1">
             <w:r>
               <w:rPr>
@@ -4698,6 +4708,7 @@
               <w:highlight w:val="none"/>
             </w:rPr>
           </w:r>
+          <w:r/>
         </w:p>
         <w:p>
           <w:pPr>
@@ -4711,6 +4722,7 @@
               <w:highlight w:val="none"/>
             </w:rPr>
           </w:pPr>
+          <w:r/>
           <w:hyperlink w:tooltip="#_Toc19" w:anchor="_Toc19" w:history="1">
             <w:r>
               <w:rPr>
@@ -4764,6 +4776,7 @@
               <w:highlight w:val="none"/>
             </w:rPr>
           </w:r>
+          <w:r/>
         </w:p>
         <w:p>
           <w:pPr>
@@ -4777,6 +4790,7 @@
               <w:highlight w:val="yellow"/>
             </w:rPr>
           </w:pPr>
+          <w:r/>
           <w:hyperlink w:tooltip="#_Toc20" w:anchor="_Toc20" w:history="1">
             <w:r>
               <w:rPr>
@@ -4814,6 +4828,7 @@
               <w:highlight w:val="yellow"/>
             </w:rPr>
           </w:r>
+          <w:r/>
         </w:p>
         <w:p>
           <w:pPr>
@@ -4826,6 +4841,7 @@
               <w:highlight w:val="yellow"/>
             </w:rPr>
           </w:pPr>
+          <w:r/>
           <w:hyperlink w:tooltip="#_Toc21" w:anchor="_Toc21" w:history="1">
             <w:r>
               <w:rPr>
@@ -4861,6 +4877,7 @@
               <w:highlight w:val="yellow"/>
             </w:rPr>
           </w:r>
+          <w:r/>
         </w:p>
         <w:p>
           <w:pPr>
@@ -4872,6 +4889,7 @@
               <w:b/>
             </w:rPr>
           </w:pPr>
+          <w:r/>
           <w:hyperlink w:tooltip="#_Toc22" w:anchor="_Toc22" w:history="1">
             <w:r>
               <w:rPr>
@@ -4907,6 +4925,7 @@
               <w:b/>
             </w:rPr>
           </w:r>
+          <w:r/>
         </w:p>
         <w:p>
           <w:pPr>
@@ -4919,6 +4938,7 @@
               <w:highlight w:val="yellow"/>
             </w:rPr>
           </w:pPr>
+          <w:r/>
           <w:hyperlink w:tooltip="#_Toc23" w:anchor="_Toc23" w:history="1">
             <w:r>
               <w:rPr>
@@ -4955,6 +4975,7 @@
               <w:highlight w:val="yellow"/>
             </w:rPr>
           </w:r>
+          <w:r/>
         </w:p>
         <w:p>
           <w:pPr>
@@ -5372,7 +5393,7 @@
       </w:pPr>
       <w:r>
         <w:rPr>
-          <w:highlight w:val="none"/>
+          <w:highlight w:val="yellow"/>
         </w:rPr>
       </w:r>
       <w:r>
@@ -5384,10 +5405,37 @@
       </w:r>
       <w:r>
         <w:rPr>
+          <w:highlight w:val="yellow"/>
+        </w:rPr>
+      </w:r>
+      <w:r>
+        <w:rPr>
+          <w:szCs w:val="22"/>
+          <w:highlight w:val="yellow"/>
+        </w:rPr>
+      </w:r>
+    </w:p>
+    <w:p>
+      <w:pPr>
+        <w:pStyle w:val="925"/>
+        <w:rPr>
+          <w:szCs w:val="22"/>
+          <w:highlight w:val="yellow"/>
+        </w:rPr>
+      </w:pPr>
+      <w:r>
+        <w:rPr>
+          <w:highlight w:val="yellow"/>
+        </w:rPr>
+        <w:t xml:space="preserve">LMS</w:t>
+      </w:r>
+      <w:r>
+        <w:rPr>
           <w:highlight w:val="none"/>
         </w:rPr>
         <w:br w:type="page" w:clear="all"/>
       </w:r>
+      <w:r/>
       <w:r/>
     </w:p>
     <w:p>
@@ -7081,7 +7129,19 @@
         <w:rPr>
           <w:highlight w:val="none"/>
         </w:rPr>
-        <w:t xml:space="preserve">. Она была дополнена с учетом функциональных особенностей таких СДО, как Huawei University, Coursera, Stepik, Ethernaut, а также CTF Paradigm. Сформированная </w:t>
+        <w:t xml:space="preserve">. Она была дополнена с учетом функциональных особенностей таких СДО, как Huawei University, Coursera, Stepik, Ethernaut, а также CTF Paradigm </w:t>
+      </w:r>
+      <w:r>
+        <w:rPr>
+          <w:highlight w:val="yellow"/>
+        </w:rPr>
+        <w:t xml:space="preserve">[6]</w:t>
+      </w:r>
+      <w:r>
+        <w:rPr>
+          <w:highlight w:val="none"/>
+        </w:rPr>
+        <w:t xml:space="preserve">. Сформированная </w:t>
       </w:r>
       <w:r>
         <w:rPr>
@@ -7454,15 +7514,10 @@
             </w:r>
             <w:r>
               <w:rPr>
-                <w:rStyle w:val="924"/>
                 <w:highlight w:val="yellow"/>
               </w:rPr>
             </w:r>
-            <w:r>
-              <w:rPr>
-                <w:highlight w:val="yellow"/>
-              </w:rPr>
-            </w:r>
+            <w:r/>
           </w:p>
         </w:tc>
       </w:tr>
@@ -7632,14 +7687,9 @@
             <w:r>
               <w:rPr>
                 <w:rStyle w:val="924"/>
-                <w:highlight w:val="yellow"/>
               </w:rPr>
             </w:r>
-            <w:r>
-              <w:rPr>
-                <w:rStyle w:val="924"/>
-              </w:rPr>
-            </w:r>
+            <w:r/>
           </w:p>
           <w:p>
             <w:pPr>
@@ -7807,14 +7857,9 @@
             <w:r>
               <w:rPr>
                 <w:rStyle w:val="924"/>
-                <w:highlight w:val="yellow"/>
               </w:rPr>
             </w:r>
-            <w:r>
-              <w:rPr>
-                <w:rStyle w:val="924"/>
-              </w:rPr>
-            </w:r>
+            <w:r/>
           </w:p>
           <w:p>
             <w:pPr>
@@ -7924,7 +7969,7 @@
                 <w:rStyle w:val="924"/>
                 <w:highlight w:val="none"/>
               </w:rPr>
-              <w:t xml:space="preserve">4.1 Unit-тестирование на проверяющей стороне</w:t>
+              <w:t xml:space="preserve">4.1 С проверкой по референсным значениям</w:t>
             </w:r>
             <w:r>
               <w:rPr>
@@ -7948,7 +7993,13 @@
                 <w:rStyle w:val="924"/>
                 <w:highlight w:val="none"/>
               </w:rPr>
-              <w:t xml:space="preserve">4.2 С проверкой по референсным значениям</w:t>
+            </w:r>
+            <w:r>
+              <w:rPr>
+                <w:rStyle w:val="924"/>
+                <w:highlight w:val="none"/>
+              </w:rPr>
+              <w:t xml:space="preserve">4.2 Unit-тестирование на проверяющей стороне</w:t>
             </w:r>
             <w:r>
               <w:rPr>
@@ -7956,7 +8007,12 @@
                 <w:highlight w:val="none"/>
               </w:rPr>
             </w:r>
-            <w:r/>
+            <w:r>
+              <w:rPr>
+                <w:rStyle w:val="924"/>
+                <w:highlight w:val="none"/>
+              </w:rPr>
+            </w:r>
           </w:p>
           <w:p>
             <w:pPr>
@@ -7972,7 +8028,7 @@
                 <w:rStyle w:val="924"/>
                 <w:highlight w:val="none"/>
               </w:rPr>
-              <w:t xml:space="preserve">4.3 Интеграционное тестирование (интеграции с модулями проверяющей стороны)</w:t>
+              <w:t xml:space="preserve">4.3 Другие</w:t>
             </w:r>
             <w:r/>
           </w:p>
@@ -8000,14 +8056,9 @@
             <w:r>
               <w:rPr>
                 <w:rStyle w:val="924"/>
-                <w:highlight w:val="yellow"/>
               </w:rPr>
             </w:r>
-            <w:r>
-              <w:rPr>
-                <w:rStyle w:val="924"/>
-              </w:rPr>
-            </w:r>
+            <w:r/>
           </w:p>
           <w:p>
             <w:pPr>
@@ -8069,7 +8120,6 @@
           <w:highlight w:val="none"/>
         </w:rPr>
       </w:r>
-      <w:bookmarkStart w:id="9" w:name="_Toc8"/>
       <w:r>
         <w:rPr>
           <w:rStyle w:val="924"/>
@@ -8079,7 +8129,6 @@
         <w:t xml:space="preserve">2.2 Классические методы тестирования знаний</w:t>
       </w:r>
       <w:bookmarkEnd w:id="17"/>
-      <w:r/>
       <w:r>
         <w:rPr>
           <w:rStyle w:val="924"/>
@@ -8087,6 +8136,7 @@
           <w:highlight w:val="none"/>
         </w:rPr>
       </w:r>
+      <w:r/>
     </w:p>
     <w:p>
       <w:pPr>
@@ -8100,9 +8150,6 @@
       <w:r/>
       <w:bookmarkStart w:id="18" w:name="_Toc17"/>
       <w:r>
-        <w:tab/>
-      </w:r>
-      <w:r>
         <w:rPr>
           <w:rStyle w:val="904"/>
           <w:sz w:val="28"/>
@@ -8123,13 +8170,13 @@
         </w:rPr>
       </w:r>
       <w:bookmarkEnd w:id="18"/>
-      <w:r/>
       <w:r>
         <w:rPr>
           <w:rStyle w:val="904"/>
           <w:sz w:val="28"/>
         </w:rPr>
       </w:r>
+      <w:r/>
     </w:p>
     <w:p>
       <w:pPr>
@@ -8153,6 +8200,7 @@
           <w:highlight w:val="yellow"/>
         </w:rPr>
       </w:r>
+      <w:r/>
     </w:p>
     <w:p>
       <w:pPr>
@@ -8240,23 +8288,7 @@
           <w:highlight w:val="none"/>
         </w:rPr>
       </w:r>
-      <w:r>
-        <w:rPr>
-          <w:b w:val="0"/>
-        </w:rPr>
-      </w:r>
-      <w:r>
-        <w:rPr>
-          <w:b w:val="0"/>
-          <w:highlight w:val="none"/>
-        </w:rPr>
-      </w:r>
-      <w:r>
-        <w:rPr>
-          <w:b w:val="0"/>
-          <w:highlight w:val="none"/>
-        </w:rPr>
-      </w:r>
+      <w:r/>
     </w:p>
     <w:p>
       <w:pPr>
@@ -8302,8 +8334,40 @@
         <w:rPr>
           <w:rStyle w:val="924"/>
           <w:b/>
-          <w:highlight w:val="none"/>
-        </w:rPr>
+          <w:highlight w:val="yellow"/>
+        </w:rPr>
+      </w:r>
+      <w:r/>
+    </w:p>
+    <w:p>
+      <w:pPr>
+        <w:pStyle w:val="925"/>
+        <w:ind w:firstLine="709"/>
+        <w:jc w:val="both"/>
+        <w:rPr>
+          <w:rStyle w:val="924"/>
+          <w:b/>
+          <w:highlight w:val="none"/>
+        </w:rPr>
+      </w:pPr>
+      <w:r>
+        <w:rPr>
+          <w:rStyle w:val="924"/>
+          <w:b w:val="0"/>
+          <w:highlight w:val="none"/>
+        </w:rPr>
+        <w:t xml:space="preserve">Основным недостатком такой реализации тестирования </w:t>
+      </w:r>
+      <w:r>
+        <w:t xml:space="preserve">с ответом в закрытой форме </w:t>
+      </w:r>
+      <w:r>
+        <w:rPr>
+          <w:rStyle w:val="924"/>
+          <w:b w:val="0"/>
+          <w:highlight w:val="none"/>
+        </w:rPr>
+        <w:t xml:space="preserve">является невозможность получить содержательную обратную связь в случае неверного решения. Возможные формы обратной связи для различных подтипов заданий с закрытым ответом показаны в таблице 2.</w:t>
       </w:r>
       <w:r>
         <w:rPr>
@@ -8312,11 +8376,12 @@
           <w:highlight w:val="yellow"/>
         </w:rPr>
       </w:r>
+      <w:r/>
     </w:p>
     <w:p>
       <w:pPr>
         <w:pStyle w:val="925"/>
-        <w:ind w:firstLine="709"/>
+        <w:ind w:firstLine="0"/>
         <w:jc w:val="both"/>
         <w:rPr>
           <w:rStyle w:val="924"/>
@@ -8328,12 +8393,9 @@
         <w:rPr>
           <w:rStyle w:val="924"/>
           <w:b w:val="0"/>
-          <w:highlight w:val="none"/>
-        </w:rPr>
-        <w:t xml:space="preserve">Основным недостатком такой реализации тестирования </w:t>
-      </w:r>
-      <w:r>
-        <w:t xml:space="preserve">с ответом в закрытой форме </w:t>
+          <w:highlight w:val="yellow"/>
+        </w:rPr>
+        <w:t xml:space="preserve">Таблица 2</w:t>
       </w:r>
       <w:r>
         <w:rPr>
@@ -8341,14 +8403,18 @@
           <w:b w:val="0"/>
           <w:highlight w:val="none"/>
         </w:rPr>
-        <w:t xml:space="preserve">является невозможность получить содержательную обратную связь в случае неверного решения. Возможные формы обратной связи для различных подтипов заданий с закрытым ответом показаны в таблице 2.</w:t>
+        <w:t xml:space="preserve"> — формы обратной связи для </w:t>
       </w:r>
       <w:r>
         <w:rPr>
           <w:rStyle w:val="924"/>
-          <w:b/>
-          <w:highlight w:val="none"/>
-        </w:rPr>
+          <w:b w:val="0"/>
+          <w:highlight w:val="none"/>
+        </w:rPr>
+        <w:t xml:space="preserve">тестирования </w:t>
+      </w:r>
+      <w:r>
+        <w:t xml:space="preserve">с ответом в закрытой форме</w:t>
       </w:r>
       <w:r>
         <w:rPr>
@@ -8357,67 +8423,7 @@
           <w:highlight w:val="yellow"/>
         </w:rPr>
       </w:r>
-    </w:p>
-    <w:p>
-      <w:pPr>
-        <w:pStyle w:val="925"/>
-        <w:ind w:firstLine="0"/>
-        <w:jc w:val="both"/>
-        <w:rPr>
-          <w:rStyle w:val="924"/>
-          <w:b/>
-          <w:highlight w:val="none"/>
-        </w:rPr>
-      </w:pPr>
-      <w:r>
-        <w:rPr>
-          <w:rStyle w:val="924"/>
-          <w:b w:val="0"/>
-          <w:highlight w:val="yellow"/>
-        </w:rPr>
-        <w:t xml:space="preserve">Таблица 2</w:t>
-      </w:r>
-      <w:r>
-        <w:rPr>
-          <w:rStyle w:val="924"/>
-          <w:b w:val="0"/>
-          <w:highlight w:val="none"/>
-        </w:rPr>
-        <w:t xml:space="preserve"> — формы обратной связи для </w:t>
-      </w:r>
-      <w:r>
-        <w:rPr>
-          <w:rStyle w:val="924"/>
-          <w:b/>
-          <w:highlight w:val="none"/>
-        </w:rPr>
-      </w:r>
-      <w:r>
-        <w:rPr>
-          <w:rStyle w:val="924"/>
-          <w:b w:val="0"/>
-          <w:highlight w:val="none"/>
-        </w:rPr>
-        <w:t xml:space="preserve">тестирования </w:t>
-      </w:r>
-      <w:r>
-        <w:t xml:space="preserve">с ответом в закрытой форме</w:t>
-      </w:r>
       <w:r/>
-      <w:r>
-        <w:rPr>
-          <w:rStyle w:val="924"/>
-          <w:b/>
-          <w:highlight w:val="none"/>
-        </w:rPr>
-      </w:r>
-      <w:r>
-        <w:rPr>
-          <w:rStyle w:val="924"/>
-          <w:b/>
-          <w:highlight w:val="yellow"/>
-        </w:rPr>
-      </w:r>
     </w:p>
     <w:tbl>
       <w:tblPr>
@@ -8462,6 +8468,7 @@
                 <w:highlight w:val="none"/>
               </w:rPr>
             </w:r>
+            <w:r/>
           </w:p>
         </w:tc>
         <w:tc>
@@ -8495,6 +8502,7 @@
                 <w:highlight w:val="none"/>
               </w:rPr>
             </w:r>
+            <w:r/>
           </w:p>
         </w:tc>
       </w:tr>
@@ -8530,7 +8538,6 @@
               </w:rPr>
               <w:t xml:space="preserve">Выбор одного ответа</w:t>
             </w:r>
-            <w:r/>
             <w:r>
               <w:rPr>
                 <w:rStyle w:val="924"/>
@@ -8538,13 +8545,7 @@
                 <w:highlight w:val="none"/>
               </w:rPr>
             </w:r>
-            <w:r>
-              <w:rPr>
-                <w:rStyle w:val="924"/>
-                <w:b/>
-                <w:highlight w:val="none"/>
-              </w:rPr>
-            </w:r>
+            <w:r/>
           </w:p>
         </w:tc>
         <w:tc>
@@ -8578,6 +8579,7 @@
                 <w:highlight w:val="none"/>
               </w:rPr>
             </w:r>
+            <w:r/>
           </w:p>
         </w:tc>
       </w:tr>
@@ -8613,7 +8615,6 @@
               </w:rPr>
               <w:t xml:space="preserve">Выбор множественных ответов</w:t>
             </w:r>
-            <w:r/>
             <w:r>
               <w:rPr>
                 <w:rStyle w:val="924"/>
@@ -8621,13 +8622,7 @@
                 <w:highlight w:val="none"/>
               </w:rPr>
             </w:r>
-            <w:r>
-              <w:rPr>
-                <w:rStyle w:val="924"/>
-                <w:b/>
-                <w:highlight w:val="none"/>
-              </w:rPr>
-            </w:r>
+            <w:r/>
           </w:p>
         </w:tc>
         <w:tc>
@@ -8661,6 +8656,7 @@
                 <w:highlight w:val="none"/>
               </w:rPr>
             </w:r>
+            <w:r/>
           </w:p>
         </w:tc>
       </w:tr>
@@ -8697,7 +8693,6 @@
               </w:rPr>
               <w:t xml:space="preserve">Сопоставление</w:t>
             </w:r>
-            <w:r/>
             <w:r>
               <w:rPr>
                 <w:rStyle w:val="924"/>
@@ -8705,13 +8700,7 @@
                 <w:highlight w:val="none"/>
               </w:rPr>
             </w:r>
-            <w:r>
-              <w:rPr>
-                <w:rStyle w:val="924"/>
-                <w:b/>
-                <w:highlight w:val="none"/>
-              </w:rPr>
-            </w:r>
+            <w:r/>
           </w:p>
         </w:tc>
         <w:tc>
@@ -8745,6 +8734,7 @@
                 <w:highlight w:val="none"/>
               </w:rPr>
             </w:r>
+            <w:r/>
           </w:p>
         </w:tc>
       </w:tr>
@@ -8781,6 +8771,7 @@
                 <w:highlight w:val="none"/>
               </w:rPr>
             </w:r>
+            <w:r/>
           </w:p>
         </w:tc>
         <w:tc>
@@ -8814,6 +8805,7 @@
                 <w:highlight w:val="none"/>
               </w:rPr>
             </w:r>
+            <w:r/>
           </w:p>
         </w:tc>
       </w:tr>
@@ -8843,6 +8835,7 @@
           <w:highlight w:val="none"/>
         </w:rPr>
       </w:r>
+      <w:r/>
     </w:p>
     <w:p>
       <w:pPr>
@@ -8893,7 +8886,7 @@
           <w:b w:val="0"/>
           <w:highlight w:val="none"/>
         </w:rPr>
-        <w:t xml:space="preserve"> не позволяет пользователю повторно проанализировать задание с его учетом. При этом такой вид обратной связи позволяет пользователю сократить число вариантов для перебора ответов при повторном решении задания. По этим причинам использование обратной связи в заданиях этого подтипа не всегда желательно.</w:t>
+        <w:t xml:space="preserve"> не позволяет пользователю повторно проанализи</w:t>
       </w:r>
       <w:r>
         <w:rPr>
@@ -8901,6 +8894,7 @@
           <w:b w:val="0"/>
           <w:highlight w:val="none"/>
         </w:rPr>
+        <w:t xml:space="preserve">ровать задание с его учетом. При этом такой вид обратной связи позволяет пользователю сократить число вариантов для перебора ответов при повторном решении задания. По этим причинам использование обратной связи в заданиях этого подтипа не всегда желательно.</w:t>
       </w:r>
       <w:r>
         <w:rPr>
@@ -8909,6 +8903,7 @@
           <w:highlight w:val="none"/>
         </w:rPr>
       </w:r>
+      <w:r/>
     </w:p>
     <w:p>
       <w:pPr>
@@ -8934,6 +8929,7 @@
           <w:b w:val="0"/>
           <w:highlight w:val="none"/>
         </w:rPr>
+        <w:t xml:space="preserve">сообщение о количестве неправильно выбранных пар</w:t>
       </w:r>
       <w:r>
         <w:rPr>
@@ -8941,7 +8937,7 @@
           <w:b w:val="0"/>
           <w:highlight w:val="none"/>
         </w:rPr>
-        <w:t xml:space="preserve">сообщение о количестве неправильно выбранных пар</w:t>
+        <w:t xml:space="preserve"> менее информативно, но не сокращает число вариантов перебора ответа. </w:t>
       </w:r>
       <w:r>
         <w:rPr>
@@ -8949,22 +8945,21 @@
           <w:b w:val="0"/>
           <w:highlight w:val="none"/>
         </w:rPr>
-        <w:t xml:space="preserve"> менее информативно, но не сокращает число вариантов перебора ответа. </w:t>
-      </w:r>
-      <w:r/>
+        <w:t xml:space="preserve">Подсветка некорректно выбранных пар</w:t>
+      </w:r>
+      <w:r>
+        <w:rPr>
+          <w:rStyle w:val="924"/>
+        </w:rPr>
+        <w:t xml:space="preserve"> содержит полезную для повторного анализа задания информацию, но </w:t>
+      </w:r>
       <w:r>
         <w:rPr>
           <w:rStyle w:val="924"/>
           <w:b w:val="0"/>
           <w:highlight w:val="none"/>
         </w:rPr>
-        <w:t xml:space="preserve">Подсветка некорректно выбранных пар</w:t>
-      </w:r>
-      <w:r>
-        <w:rPr>
-          <w:rStyle w:val="924"/>
-        </w:rPr>
-        <w:t xml:space="preserve"> содержит полезную для повторного анализа задания информацию, но </w:t>
+        <w:t xml:space="preserve">сокращает число вариантов перебора ответа.</w:t>
       </w:r>
       <w:r>
         <w:rPr>
@@ -8972,21 +8967,8 @@
           <w:b w:val="0"/>
           <w:highlight w:val="none"/>
         </w:rPr>
-        <w:t xml:space="preserve">сокращает число вариантов перебора ответа.</w:t>
       </w:r>
       <w:r/>
-      <w:r>
-        <w:rPr>
-          <w:rStyle w:val="924"/>
-        </w:rPr>
-      </w:r>
-      <w:r>
-        <w:rPr>
-          <w:rStyle w:val="924"/>
-          <w:b w:val="0"/>
-          <w:highlight w:val="none"/>
-        </w:rPr>
-      </w:r>
     </w:p>
     <w:p>
       <w:pPr>
@@ -9013,13 +8995,14 @@
           <w:rStyle w:val="924"/>
           <w:highlight w:val="none"/>
         </w:rPr>
-        <w:t xml:space="preserve">, уже затронутой выше, является проблема перебора ответов. Данная проблема не возникает в случае проведения контрольных мероприятий, где количество попыток прохождения тестирования ограничено. Однако, в случае открытых онлайн-курсов, число попыток прохождения тестирования, как правило, не ограничивается. В таком случае одним из решений проблемы является ограничение времени до возможности повторно пройти тестирование. </w:t>
+        <w:t xml:space="preserve">, уже затронутой выше, является проблема перебора ответов. Данная проблема не возникает в случае проведения контрольных мероприятий, где количество попыток прохожден</w:t>
       </w:r>
       <w:r>
         <w:rPr>
           <w:rStyle w:val="924"/>
           <w:highlight w:val="none"/>
         </w:rPr>
+        <w:t xml:space="preserve">ия тестирования ограничено. Однако, в случае открытых онлайн-курсов, число попыток прохождения тестирования, как правило, не ограничивается. В таком случае одним из решений проблемы является ограничение времени до возможности повторно пройти тестирование. </w:t>
       </w:r>
       <w:r>
         <w:rPr>
@@ -9027,18 +9010,7 @@
           <w:highlight w:val="none"/>
         </w:rPr>
       </w:r>
-      <w:r>
-        <w:rPr>
-          <w:rStyle w:val="924"/>
-          <w:highlight w:val="none"/>
-        </w:rPr>
-      </w:r>
-      <w:r>
-        <w:rPr>
-          <w:rStyle w:val="924"/>
-          <w:highlight w:val="none"/>
-        </w:rPr>
-      </w:r>
+      <w:r/>
     </w:p>
     <w:p>
       <w:pPr>
@@ -9077,6 +9049,7 @@
           <w:highlight w:val="none"/>
         </w:rPr>
       </w:r>
+      <w:r/>
     </w:p>
     <w:p>
       <w:pPr>
@@ -9166,12 +9139,7 @@
           <w:highlight w:val="none"/>
         </w:rPr>
       </w:r>
-      <w:r>
-        <w:rPr>
-          <w:rStyle w:val="924"/>
-          <w:highlight w:val="none"/>
-        </w:rPr>
-      </w:r>
+      <w:r/>
     </w:p>
     <w:p>
       <w:pPr>
@@ -9208,78 +9176,744 @@
         </w:rPr>
       </w:r>
       <w:r/>
+    </w:p>
+    <w:p>
+      <w:pPr>
+        <w:pStyle w:val="889"/>
+        <w:spacing w:line="360" w:lineRule="auto"/>
+        <w:rPr>
+          <w:rStyle w:val="904"/>
+          <w:sz w:val="28"/>
+          <w:highlight w:val="none"/>
+        </w:rPr>
+      </w:pPr>
       <w:r/>
+      <w:bookmarkStart w:id="19" w:name="_Toc18"/>
+      <w:r>
+        <w:rPr>
+          <w:rStyle w:val="904"/>
+        </w:rPr>
+        <w:t xml:space="preserve">2.2.2 </w:t>
+      </w:r>
+      <w:r>
+        <w:rPr>
+          <w:rStyle w:val="904"/>
+        </w:rPr>
+        <w:t xml:space="preserve">Тестирование с коротким ответом и ответом в форме эссе</w:t>
+      </w:r>
+      <w:bookmarkEnd w:id="19"/>
       <w:r>
         <w:rPr>
           <w:rStyle w:val="924"/>
           <w:b w:val="0"/>
           <w:highlight w:val="none"/>
         </w:rPr>
-      </w:r>
-    </w:p>
-    <w:p>
-      <w:pPr>
-        <w:pStyle w:val="889"/>
-        <w:rPr>
-          <w:rStyle w:val="904"/>
-          <w:sz w:val="28"/>
-          <w:highlight w:val="none"/>
-        </w:rPr>
-      </w:pPr>
-      <w:r/>
-      <w:bookmarkStart w:id="19" w:name="_Toc18"/>
-      <w:r>
-        <w:rPr>
-          <w:rStyle w:val="904"/>
-        </w:rPr>
-        <w:t xml:space="preserve">2.2.2 </w:t>
-      </w:r>
-      <w:r>
-        <w:rPr>
-          <w:rStyle w:val="904"/>
-        </w:rPr>
-        <w:t xml:space="preserve">Тестирование с кратким ответом и ответом в форме эссе</w:t>
-      </w:r>
-      <w:bookmarkEnd w:id="19"/>
-      <w:r/>
-      <w:r>
-        <w:rPr>
-          <w:rStyle w:val="924"/>
-          <w:b w:val="0"/>
-          <w:highlight w:val="none"/>
-        </w:rPr>
-      </w:r>
-    </w:p>
-    <w:p>
-      <w:pPr>
-        <w:pStyle w:val="925"/>
-      </w:pPr>
-      <w:r>
-        <w:tab/>
       </w:r>
       <w:r/>
     </w:p>
     <w:p>
       <w:pPr>
+        <w:pStyle w:val="925"/>
+        <w:spacing w:line="360" w:lineRule="auto"/>
+        <w:rPr>
+          <w:highlight w:val="none"/>
+        </w:rPr>
+      </w:pPr>
+      <w:r>
+        <w:tab/>
+        <w:t xml:space="preserve">Тестирование с коротким ответом может быть проверено автоматически, преподавателем или участниками тестирования перекрестно. Автоматическая проверка зачастую не учитывает все возможные формы слова, синонимы, грамматические ошибки в ответе и т.п. Однако, она не требует вовлечения преподавателя или перекрестной оценки, которая может быть субъективной в силу тех или иных причин. Поэтому, в случае открытых онлайн-курсов, ориентированных на большое число участников</w:t>
+      </w:r>
+      <w:r>
+        <w:t xml:space="preserve">, как правило используется автоматическая проверка таких вопросов. В случае же </w:t>
+      </w:r>
+      <w:r>
+        <w:t xml:space="preserve">каких-либо контрольных мероприятий в рамках, например, СДО ВУЗа, рекомендуется использовать проверку ответов преподавателем, чтобы избавиться от технических ошибок при проверке задания в автоматическом режиме.</w:t>
+      </w:r>
+      <w:r/>
+    </w:p>
+    <w:p>
+      <w:pPr>
+        <w:pStyle w:val="925"/>
+        <w:spacing w:line="360" w:lineRule="auto"/>
+        <w:rPr>
+          <w:highlight w:val="none"/>
+        </w:rPr>
+      </w:pPr>
+      <w:r>
+        <w:rPr>
+          <w:highlight w:val="none"/>
+        </w:rPr>
+        <w:tab/>
+        <w:t xml:space="preserve">Кроме того, стоит отметить, что данный тип тестирования, используемый, например, для проверки решения задач по математике, не позволяет предоставить пользователю информативную обратную связь о его ошибках.</w:t>
+      </w:r>
+      <w:r>
+        <w:rPr>
+          <w:highlight w:val="none"/>
+        </w:rPr>
+      </w:r>
+    </w:p>
+    <w:p>
+      <w:pPr>
+        <w:pStyle w:val="925"/>
+        <w:spacing w:line="360" w:lineRule="auto"/>
+        <w:rPr>
+          <w:highlight w:val="none"/>
+        </w:rPr>
+      </w:pPr>
+      <w:r>
+        <w:rPr>
+          <w:highlight w:val="none"/>
+        </w:rPr>
+        <w:tab/>
+        <w:t xml:space="preserve">Тестирование в форме эссе применяется как правило для контрольных мероприятий в рамках СДО ВУЗа и т.п. В этом случае задание проверяется преподавателем. В открытых онлайн-курсах такие задания как правило не применяются, так как преподавательского ресурса недостаточно для проверки заданий всех пользователей, число которых может быть очень велико. В редких случаях, когда использование такой формы тестирования все же необходимо (например, из-за гуманитарной тематики курса или при отсутствии технической возможности проверить задачу на программирование), прибегают к системе перекрестной проверки. В таком случае требования к ответу стараются максимально формализовать, чтобы пользователи могли более объективно оценить друг друга. При перекрестном тестировании в качестве итоговой оценки, как правило, выставляется среднее или медианное значение результатов нескольких проверок </w:t>
+      </w:r>
+      <w:r>
+        <w:rPr>
+          <w:highlight w:val="yellow"/>
+        </w:rPr>
+        <w:t xml:space="preserve"> [7].</w:t>
+      </w:r>
+      <w:r>
+        <w:rPr>
+          <w:highlight w:val="none"/>
+        </w:rPr>
+        <w:t xml:space="preserve"> </w:t>
+      </w:r>
+      <w:r>
+        <w:rPr>
+          <w:highlight w:val="none"/>
+        </w:rPr>
+      </w:r>
+    </w:p>
+    <w:p>
+      <w:pPr>
+        <w:pStyle w:val="925"/>
+        <w:spacing w:line="360" w:lineRule="auto"/>
+        <w:rPr>
+          <w:highlight w:val="none"/>
+        </w:rPr>
+      </w:pPr>
+      <w:r>
+        <w:rPr>
+          <w:highlight w:val="none"/>
+        </w:rPr>
+        <w:tab/>
+        <w:t xml:space="preserve">Пример интерфейса проверки задания с перекрестным оцениванием на платформе Stepik приведен на </w:t>
+      </w:r>
+      <w:r>
+        <w:rPr>
+          <w:highlight w:val="yellow"/>
+        </w:rPr>
+        <w:t xml:space="preserve">рисунке 3.</w:t>
+      </w:r>
+      <w:r>
+        <w:rPr>
+          <w:highlight w:val="yellow"/>
+        </w:rPr>
+      </w:r>
+    </w:p>
+    <w:p>
+      <w:pPr>
+        <w:pStyle w:val="925"/>
+        <w:jc w:val="center"/>
+        <w:spacing w:line="360" w:lineRule="auto"/>
+        <w:rPr>
+          <w:highlight w:val="none"/>
+        </w:rPr>
+      </w:pPr>
+      <w:r>
+        <w:rPr>
+          <w:highlight w:val="none"/>
+        </w:rPr>
+      </w:r>
+      <w:r>
+        <mc:AlternateContent>
+          <mc:Choice Requires="wpg">
+            <w:drawing>
+              <wp:inline xmlns:wp="http://schemas.openxmlformats.org/drawingml/2006/wordprocessingDrawing" distT="0" distB="0" distL="0" distR="0">
+                <wp:extent cx="6119495" cy="3915161"/>
+                <wp:effectExtent l="0" t="0" r="0" b="0"/>
+                <wp:docPr id="6" name="" hidden="0"/>
+                <wp:cNvGraphicFramePr>
+                  <a:graphicFrameLocks xmlns:a="http://schemas.openxmlformats.org/drawingml/2006/main" noChangeAspect="1"/>
+                </wp:cNvGraphicFramePr>
+                <a:graphic xmlns:a="http://schemas.openxmlformats.org/drawingml/2006/main">
+                  <a:graphicData uri="http://schemas.openxmlformats.org/drawingml/2006/picture">
+                    <pic:pic xmlns:pic="http://schemas.openxmlformats.org/drawingml/2006/picture">
+                      <pic:nvPicPr>
+                        <pic:cNvPr id="1186319911" name="" hidden="0"/>
+                        <pic:cNvPicPr>
+                          <a:picLocks noChangeAspect="1"/>
+                        </pic:cNvPicPr>
+                        <pic:nvPr isPhoto="0" userDrawn="0"/>
+                      </pic:nvPicPr>
+                      <pic:blipFill>
+                        <a:blip r:embed="rId18"/>
+                        <a:stretch/>
+                      </pic:blipFill>
+                      <pic:spPr bwMode="auto">
+                        <a:xfrm>
+                          <a:off x="0" y="0"/>
+                          <a:ext cx="6119494" cy="3915160"/>
+                        </a:xfrm>
+                        <a:prstGeom prst="rect">
+                          <a:avLst/>
+                        </a:prstGeom>
+                      </pic:spPr>
+                    </pic:pic>
+                  </a:graphicData>
+                </a:graphic>
+              </wp:inline>
+            </w:drawing>
+          </mc:Choice>
+          <mc:Fallback>
+            <w:pict>
+              <v:shapetype type="#_x0000_t75" o:spt="75" coordsize="21600,21600" o:preferrelative="t" path="m@4@5l@4@11@9@11@9@5xe">
+                <v:formulas>
+                  <v:f eqn="if lineDrawn pixelLineWidth 0"/>
+                  <v:f eqn="sum @0 1 0"/>
+                  <v:f eqn="sum 0 0 @1"/>
+                  <v:f eqn="prod @2 1 2"/>
+                  <v:f eqn="prod @3 21600 pixelWidth"/>
+                  <v:f eqn="prod @3 21600 pixelHeight"/>
+                  <v:f eqn="sum @0 0 1"/>
+                  <v:f eqn="prod @6 1 2"/>
+                  <v:f eqn="prod @7 21600 pixelWidth"/>
+                  <v:f eqn="sum @8 21600 0"/>
+                  <v:f eqn="prod @7 21600 pixelHeight"/>
+                  <v:f eqn="sum @10 21600 0"/>
+                </v:formulas>
+              </v:shapetype>
+              <v:shape id="_x0000_i5" o:spid="_x0000_s5" type="#_x0000_t75" style="mso-wrap-distance-left:0.0pt;mso-wrap-distance-top:0.0pt;mso-wrap-distance-right:0.0pt;mso-wrap-distance-bottom:0.0pt;width:481.8pt;height:308.3pt;" stroked="false">
+                <v:path textboxrect="0,0,0,0"/>
+                <v:imagedata r:id="rId18" o:title=""/>
+              </v:shape>
+            </w:pict>
+          </mc:Fallback>
+        </mc:AlternateContent>
+      </w:r>
+      <w:r>
+        <w:rPr>
+          <w:highlight w:val="none"/>
+        </w:rPr>
+      </w:r>
+      <w:r/>
+      <w:r>
+        <w:rPr>
+          <w:highlight w:val="none"/>
+        </w:rPr>
+      </w:r>
+      <w:r>
+        <w:rPr>
+          <w:highlight w:val="none"/>
+        </w:rPr>
+      </w:r>
+    </w:p>
+    <w:p>
+      <w:pPr>
+        <w:pStyle w:val="925"/>
+        <w:jc w:val="center"/>
+        <w:spacing w:line="360" w:lineRule="auto"/>
+        <w:rPr>
+          <w:highlight w:val="none"/>
+        </w:rPr>
+      </w:pPr>
+      <w:r>
+        <w:rPr>
+          <w:highlight w:val="none"/>
+        </w:rPr>
+        <w:t xml:space="preserve">Рисунок 3 — </w:t>
+      </w:r>
+      <w:r>
+        <w:rPr>
+          <w:highlight w:val="none"/>
+        </w:rPr>
+        <w:t xml:space="preserve">интерфейс проверки задания с перекрестным оцениванием на платформе Stepik</w:t>
+      </w:r>
+      <w:r>
+        <w:rPr>
+          <w:highlight w:val="none"/>
+        </w:rPr>
+      </w:r>
+      <w:r>
+        <w:rPr>
+          <w:highlight w:val="none"/>
+        </w:rPr>
+      </w:r>
+    </w:p>
+    <w:p>
+      <w:pPr>
+        <w:pStyle w:val="888"/>
+        <w:spacing w:line="360" w:lineRule="auto"/>
+        <w:rPr>
+          <w:rStyle w:val="924"/>
+          <w:b/>
+          <w:highlight w:val="none"/>
+        </w:rPr>
+      </w:pPr>
+      <w:r>
+        <w:rPr>
+          <w:b/>
+          <w:highlight w:val="none"/>
+        </w:rPr>
+        <w:t xml:space="preserve">2.3 </w:t>
+      </w:r>
+      <w:r>
+        <w:rPr>
+          <w:rStyle w:val="924"/>
+          <w:b/>
+          <w:highlight w:val="none"/>
+        </w:rPr>
+        <w:t xml:space="preserve">Тестирование на написание программы</w:t>
+      </w:r>
+      <w:r>
+        <w:rPr>
+          <w:b/>
+          <w:highlight w:val="none"/>
+        </w:rPr>
+      </w:r>
+      <w:r>
+        <w:rPr>
+          <w:b/>
+          <w:highlight w:val="none"/>
+        </w:rPr>
+      </w:r>
+    </w:p>
+    <w:p>
+      <w:pPr>
+        <w:ind w:firstLine="709"/>
+        <w:spacing w:line="360" w:lineRule="auto"/>
+        <w:rPr>
+          <w:rStyle w:val="904"/>
+          <w:highlight w:val="none"/>
+        </w:rPr>
+      </w:pPr>
+      <w:r>
+        <w:rPr>
+          <w:rStyle w:val="904"/>
+        </w:rPr>
+        <w:t xml:space="preserve">2.3.1 </w:t>
+      </w:r>
+      <w:r>
+        <w:rPr>
+          <w:rStyle w:val="904"/>
+        </w:rPr>
+        <w:t xml:space="preserve">Проверка по референсным значениям</w:t>
+      </w:r>
+      <w:r>
+        <w:rPr>
+          <w:rStyle w:val="904"/>
+        </w:rPr>
+      </w:r>
+      <w:r>
+        <w:rPr>
+          <w:rStyle w:val="904"/>
+        </w:rPr>
+      </w:r>
+    </w:p>
+    <w:p>
+      <w:pPr>
+        <w:ind w:firstLine="709"/>
+        <w:jc w:val="both"/>
+        <w:spacing w:line="360" w:lineRule="auto"/>
+        <w:rPr>
+          <w:rStyle w:val="904"/>
+          <w:b w:val="0"/>
+          <w:highlight w:val="none"/>
+        </w:rPr>
+      </w:pPr>
+      <w:r>
+        <w:rPr>
+          <w:rStyle w:val="904"/>
+          <w:b w:val="0"/>
+          <w:highlight w:val="none"/>
+        </w:rPr>
+        <w:t xml:space="preserve">Зачастую, так как разработчики онлайн-портала не обладают достаточными ресурсами для создания подсистемы автоматического тестирования пользовательских программ, либо сама архитектура проверяемой программы не позволяет протестировать ее автоматически по техническим причинам (например, программа пользователя связана с автоматическим тестированием, программа связана с машинным обучением и потребляет много вычислительных ресурсов и т.д.)</w:t>
+      </w:r>
+      <w:r>
+        <w:rPr>
+          <w:rStyle w:val="904"/>
+          <w:b w:val="0"/>
+        </w:rPr>
+      </w:r>
+    </w:p>
+    <w:p>
+      <w:pPr>
+        <w:pStyle w:val="925"/>
+        <w:rPr>
+          <w:rStyle w:val="904"/>
+          <w:b w:val="0"/>
+          <w:highlight w:val="yellow"/>
+        </w:rPr>
+      </w:pPr>
+      <w:r>
+        <w:rPr>
+          <w:rStyle w:val="904"/>
+          <w:b w:val="0"/>
+          <w:highlight w:val="none"/>
+        </w:rPr>
+        <w:tab/>
+        <w:t xml:space="preserve">Пример таких заданий приведены на </w:t>
+      </w:r>
+      <w:r>
+        <w:rPr>
+          <w:rStyle w:val="904"/>
+          <w:b w:val="0"/>
+          <w:highlight w:val="yellow"/>
+        </w:rPr>
+        <w:t xml:space="preserve">рисунках 4 и 5.</w:t>
+      </w:r>
+      <w:r>
+        <w:rPr>
+          <w:rStyle w:val="904"/>
+          <w:b w:val="0"/>
+          <w:highlight w:val="yellow"/>
+        </w:rPr>
+      </w:r>
+    </w:p>
+    <w:p>
+      <w:pPr>
+        <w:pStyle w:val="925"/>
+        <w:jc w:val="center"/>
+        <w:rPr>
+          <w:rStyle w:val="904"/>
+          <w:b w:val="0"/>
+          <w:highlight w:val="none"/>
+        </w:rPr>
+      </w:pPr>
+      <w:r>
+        <w:rPr>
+          <w:rStyle w:val="904"/>
+          <w:b w:val="0"/>
+          <w:highlight w:val="none"/>
+        </w:rPr>
+      </w:r>
+      <w:r>
+        <mc:AlternateContent>
+          <mc:Choice Requires="wpg">
+            <w:drawing>
+              <wp:inline xmlns:wp="http://schemas.openxmlformats.org/drawingml/2006/wordprocessingDrawing" distT="0" distB="0" distL="0" distR="0">
+                <wp:extent cx="3700177" cy="3628040"/>
+                <wp:effectExtent l="0" t="0" r="0" b="0"/>
+                <wp:docPr id="7" name="" hidden="0"/>
+                <wp:cNvGraphicFramePr>
+                  <a:graphicFrameLocks xmlns:a="http://schemas.openxmlformats.org/drawingml/2006/main" noChangeAspect="1"/>
+                </wp:cNvGraphicFramePr>
+                <a:graphic xmlns:a="http://schemas.openxmlformats.org/drawingml/2006/main">
+                  <a:graphicData uri="http://schemas.openxmlformats.org/drawingml/2006/picture">
+                    <pic:pic xmlns:pic="http://schemas.openxmlformats.org/drawingml/2006/picture">
+                      <pic:nvPicPr>
+                        <pic:cNvPr id="1281456466" name="" hidden="0"/>
+                        <pic:cNvPicPr>
+                          <a:picLocks noChangeAspect="1"/>
+                        </pic:cNvPicPr>
+                        <pic:nvPr isPhoto="0" userDrawn="0"/>
+                      </pic:nvPicPr>
+                      <pic:blipFill>
+                        <a:blip r:embed="rId19"/>
+                        <a:stretch/>
+                      </pic:blipFill>
+                      <pic:spPr bwMode="auto">
+                        <a:xfrm flipH="0" flipV="0">
+                          <a:off x="0" y="0"/>
+                          <a:ext cx="3700176" cy="3628040"/>
+                        </a:xfrm>
+                        <a:prstGeom prst="rect">
+                          <a:avLst/>
+                        </a:prstGeom>
+                      </pic:spPr>
+                    </pic:pic>
+                  </a:graphicData>
+                </a:graphic>
+              </wp:inline>
+            </w:drawing>
+          </mc:Choice>
+          <mc:Fallback>
+            <w:pict>
+              <v:shapetype type="#_x0000_t75" o:spt="75" coordsize="21600,21600" o:preferrelative="t" path="m@4@5l@4@11@9@11@9@5xe">
+                <v:formulas>
+                  <v:f eqn="if lineDrawn pixelLineWidth 0"/>
+                  <v:f eqn="sum @0 1 0"/>
+                  <v:f eqn="sum 0 0 @1"/>
+                  <v:f eqn="prod @2 1 2"/>
+                  <v:f eqn="prod @3 21600 pixelWidth"/>
+                  <v:f eqn="prod @3 21600 pixelHeight"/>
+                  <v:f eqn="sum @0 0 1"/>
+                  <v:f eqn="prod @6 1 2"/>
+                  <v:f eqn="prod @7 21600 pixelWidth"/>
+                  <v:f eqn="sum @8 21600 0"/>
+                  <v:f eqn="prod @7 21600 pixelHeight"/>
+                  <v:f eqn="sum @10 21600 0"/>
+                </v:formulas>
+              </v:shapetype>
+              <v:shape id="_x0000_i6" o:spid="_x0000_s6" type="#_x0000_t75" style="mso-wrap-distance-left:0.0pt;mso-wrap-distance-top:0.0pt;mso-wrap-distance-right:0.0pt;mso-wrap-distance-bottom:0.0pt;width:291.4pt;height:285.7pt;" stroked="false">
+                <v:path textboxrect="0,0,0,0"/>
+                <v:imagedata r:id="rId19" o:title=""/>
+              </v:shape>
+            </w:pict>
+          </mc:Fallback>
+        </mc:AlternateContent>
+      </w:r>
+      <w:r>
+        <w:rPr>
+          <w:rStyle w:val="904"/>
+          <w:b w:val="0"/>
+          <w:highlight w:val="none"/>
+        </w:rPr>
+        <w:t xml:space="preserve"> </w:t>
+      </w:r>
+      <w:r>
+        <w:rPr>
+          <w:rStyle w:val="904"/>
+          <w:b w:val="0"/>
+          <w:highlight w:val="none"/>
+        </w:rPr>
+      </w:r>
+      <w:r/>
+    </w:p>
+    <w:p>
+      <w:pPr>
+        <w:pStyle w:val="925"/>
+        <w:jc w:val="center"/>
+        <w:rPr>
+          <w:rStyle w:val="904"/>
+          <w:b w:val="0"/>
+          <w:highlight w:val="none"/>
+        </w:rPr>
+      </w:pPr>
+      <w:r>
+        <w:rPr>
+          <w:rStyle w:val="904"/>
+          <w:b w:val="0"/>
+          <w:highlight w:val="yellow"/>
+        </w:rPr>
+        <w:t xml:space="preserve">Рисунок 4</w:t>
+      </w:r>
+      <w:r>
+        <w:rPr>
+          <w:rStyle w:val="904"/>
+          <w:b w:val="0"/>
+          <w:highlight w:val="none"/>
+        </w:rPr>
+        <w:t xml:space="preserve"> — проверка задания на машинное обучение по референсным значениям</w:t>
+      </w:r>
+      <w:r>
+        <w:rPr>
+          <w:rStyle w:val="904"/>
+          <w:b w:val="0"/>
+          <w:highlight w:val="none"/>
+        </w:rPr>
+      </w:r>
+    </w:p>
+    <w:p>
+      <w:pPr>
+        <w:pStyle w:val="925"/>
+        <w:jc w:val="center"/>
+        <w:rPr>
+          <w:rStyle w:val="904"/>
+          <w:b w:val="0"/>
+        </w:rPr>
+      </w:pPr>
+      <w:r>
+        <w:rPr>
+          <w:rStyle w:val="904"/>
+          <w:b w:val="0"/>
+          <w:highlight w:val="none"/>
+        </w:rPr>
+      </w:r>
+      <w:r>
+        <mc:AlternateContent>
+          <mc:Choice Requires="wpg">
+            <w:drawing>
+              <wp:inline xmlns:wp="http://schemas.openxmlformats.org/drawingml/2006/wordprocessingDrawing" distT="0" distB="0" distL="0" distR="0">
+                <wp:extent cx="5159420" cy="3892270"/>
+                <wp:effectExtent l="0" t="0" r="0" b="0"/>
+                <wp:docPr id="8" name="" hidden="0"/>
+                <wp:cNvGraphicFramePr>
+                  <a:graphicFrameLocks xmlns:a="http://schemas.openxmlformats.org/drawingml/2006/main" noChangeAspect="1"/>
+                </wp:cNvGraphicFramePr>
+                <a:graphic xmlns:a="http://schemas.openxmlformats.org/drawingml/2006/main">
+                  <a:graphicData uri="http://schemas.openxmlformats.org/drawingml/2006/picture">
+                    <pic:pic xmlns:pic="http://schemas.openxmlformats.org/drawingml/2006/picture">
+                      <pic:nvPicPr>
+                        <pic:cNvPr id="445491427" name="" hidden="0"/>
+                        <pic:cNvPicPr>
+                          <a:picLocks noChangeAspect="1"/>
+                        </pic:cNvPicPr>
+                        <pic:nvPr isPhoto="0" userDrawn="0"/>
+                      </pic:nvPicPr>
+                      <pic:blipFill>
+                        <a:blip r:embed="rId20"/>
+                        <a:stretch/>
+                      </pic:blipFill>
+                      <pic:spPr bwMode="auto">
+                        <a:xfrm flipH="0" flipV="0">
+                          <a:off x="0" y="0"/>
+                          <a:ext cx="5159419" cy="3892269"/>
+                        </a:xfrm>
+                        <a:prstGeom prst="rect">
+                          <a:avLst/>
+                        </a:prstGeom>
+                      </pic:spPr>
+                    </pic:pic>
+                  </a:graphicData>
+                </a:graphic>
+              </wp:inline>
+            </w:drawing>
+          </mc:Choice>
+          <mc:Fallback>
+            <w:pict>
+              <v:shapetype type="#_x0000_t75" o:spt="75" coordsize="21600,21600" o:preferrelative="t" path="m@4@5l@4@11@9@11@9@5xe">
+                <v:formulas>
+                  <v:f eqn="if lineDrawn pixelLineWidth 0"/>
+                  <v:f eqn="sum @0 1 0"/>
+                  <v:f eqn="sum 0 0 @1"/>
+                  <v:f eqn="prod @2 1 2"/>
+                  <v:f eqn="prod @3 21600 pixelWidth"/>
+                  <v:f eqn="prod @3 21600 pixelHeight"/>
+                  <v:f eqn="sum @0 0 1"/>
+                  <v:f eqn="prod @6 1 2"/>
+                  <v:f eqn="prod @7 21600 pixelWidth"/>
+                  <v:f eqn="sum @8 21600 0"/>
+                  <v:f eqn="prod @7 21600 pixelHeight"/>
+                  <v:f eqn="sum @10 21600 0"/>
+                </v:formulas>
+              </v:shapetype>
+              <v:shape id="_x0000_i7" o:spid="_x0000_s7" type="#_x0000_t75" style="mso-wrap-distance-left:0.0pt;mso-wrap-distance-top:0.0pt;mso-wrap-distance-right:0.0pt;mso-wrap-distance-bottom:0.0pt;width:406.3pt;height:306.5pt;" stroked="false">
+                <v:path textboxrect="0,0,0,0"/>
+                <v:imagedata r:id="rId20" o:title=""/>
+              </v:shape>
+            </w:pict>
+          </mc:Fallback>
+        </mc:AlternateContent>
+      </w:r>
+      <w:r>
+        <w:rPr>
+          <w:rStyle w:val="904"/>
+          <w:b w:val="0"/>
+          <w:highlight w:val="none"/>
+        </w:rPr>
+      </w:r>
+      <w:r>
+        <w:rPr>
+          <w:rStyle w:val="904"/>
+          <w:b w:val="0"/>
+          <w:highlight w:val="none"/>
+        </w:rPr>
+      </w:r>
+    </w:p>
+    <w:p>
+      <w:pPr>
+        <w:pStyle w:val="925"/>
+        <w:jc w:val="center"/>
+        <w:rPr>
+          <w:rStyle w:val="904"/>
+          <w:b w:val="0"/>
+          <w:highlight w:val="none"/>
+        </w:rPr>
+      </w:pPr>
+      <w:r>
+        <w:rPr>
+          <w:rStyle w:val="904"/>
+          <w:b w:val="0"/>
+          <w:highlight w:val="yellow"/>
+        </w:rPr>
+        <w:t xml:space="preserve">Рисунок 5</w:t>
+      </w:r>
+      <w:r>
+        <w:rPr>
+          <w:rStyle w:val="904"/>
+          <w:b w:val="0"/>
+          <w:highlight w:val="none"/>
+        </w:rPr>
+        <w:t xml:space="preserve"> — проверка задания на автоматизированное тестирование по референсным значениям</w:t>
+      </w:r>
+      <w:r>
+        <w:rPr>
+          <w:rStyle w:val="904"/>
+          <w:b w:val="0"/>
+          <w:highlight w:val="none"/>
+        </w:rPr>
+      </w:r>
+      <w:r>
+        <w:rPr>
+          <w:rStyle w:val="904"/>
+        </w:rPr>
+      </w:r>
+    </w:p>
+    <w:p>
+      <w:pPr>
+        <w:pStyle w:val="925"/>
+        <w:jc w:val="left"/>
+        <w:rPr>
+          <w:b w:val="0"/>
+          <w:highlight w:val="yellow"/>
+        </w:rPr>
+      </w:pPr>
+      <w:r>
+        <w:rPr>
+          <w:rStyle w:val="904"/>
+          <w:b w:val="0"/>
+          <w:highlight w:val="none"/>
+        </w:rPr>
+        <w:tab/>
+      </w:r>
+      <w:r>
+        <w:rPr>
+          <w:rStyle w:val="924"/>
+          <w:highlight w:val="none"/>
+        </w:rPr>
+        <w:t xml:space="preserve">Бизнес-процесс прохождения тестирования на написание программы с проверкой по референсным значениям приведен</w:t>
+      </w:r>
+      <w:r>
+        <w:rPr>
+          <w:rStyle w:val="904"/>
+          <w:b w:val="0"/>
+          <w:highlight w:val="none"/>
+        </w:rPr>
+        <w:t xml:space="preserve"> приведен на </w:t>
+      </w:r>
+      <w:r>
+        <w:rPr>
+          <w:rStyle w:val="904"/>
+          <w:b w:val="0"/>
+          <w:highlight w:val="yellow"/>
+        </w:rPr>
+        <w:t xml:space="preserve">рисунке 6.</w:t>
+      </w:r>
+      <w:r>
+        <w:rPr>
+          <w:rStyle w:val="904"/>
+          <w:b w:val="0"/>
+          <w:highlight w:val="yellow"/>
+        </w:rPr>
+      </w:r>
+    </w:p>
+    <w:p>
+      <w:pPr>
+        <w:jc w:val="center"/>
+        <w:tabs>
+          <w:tab w:val="center" w:pos="4818" w:leader="none"/>
+        </w:tabs>
+      </w:pPr>
+      <w:r/>
+      <w:r/>
+    </w:p>
+    <w:p>
+      <w:pPr>
         <w:shd w:val="nil"/>
         <w:rPr>
-          <w:rStyle w:val="924"/>
-          <w:b w:val="0"/>
-          <w:highlight w:val="none"/>
-        </w:rPr>
-      </w:pPr>
-      <w:r>
-        <w:rPr>
-          <w:rStyle w:val="924"/>
-          <w:b w:val="0"/>
+          <w:highlight w:val="none"/>
+        </w:rPr>
+      </w:pPr>
+      <w:r>
+        <w:rPr>
           <w:highlight w:val="none"/>
         </w:rPr>
         <w:br w:type="page" w:clear="all"/>
       </w:r>
       <w:r>
         <w:rPr>
-          <w:rStyle w:val="924"/>
-          <w:b w:val="0"/>
           <w:highlight w:val="none"/>
         </w:rPr>
       </w:r>
@@ -9482,7 +10116,7 @@
         </w:numPr>
       </w:pPr>
       <w:r/>
-      <w:hyperlink r:id="rId18" w:tooltip="https://cyberleninka.ru/article/n/rol-kontrolya-v-obuchenii-studentov-vuza" w:history="1">
+      <w:hyperlink r:id="rId21" w:tooltip="https://cyberleninka.ru/article/n/rol-kontrolya-v-obuchenii-studentov-vuza" w:history="1">
         <w:r>
           <w:rPr>
             <w:rStyle w:val="869"/>
@@ -9521,7 +10155,7 @@
           <w:highlight w:val="none"/>
         </w:rPr>
       </w:r>
-      <w:hyperlink r:id="rId19" w:tooltip="https://www.researchgate.net/profile/Adrien-Presley/publication/2447898_The_Use_of_IDEF0_for_the_Design_and_Specification_of_Methodologies/links/554a57490cf29f836c964ddf/The-Use-of-IDEF0-for-the-Design-and-Specification-of-Methodologies.pdf" w:history="1">
+      <w:hyperlink r:id="rId22" w:tooltip="https://www.researchgate.net/profile/Adrien-Presley/publication/2447898_The_Use_of_IDEF0_for_the_Design_and_Specification_of_Methodologies/links/554a57490cf29f836c964ddf/The-Use-of-IDEF0-for-the-Design-and-Specification-of-Methodologies.pdf" w:history="1">
         <w:r>
           <w:rPr>
             <w:rStyle w:val="869"/>
@@ -9567,7 +10201,7 @@
           <w:highlight w:val="none"/>
         </w:rPr>
       </w:r>
-      <w:hyperlink r:id="rId20" w:tooltip="https://www.researchgate.net/profile/Adrien-Presley/publication/2447898_The_Use_of_IDEF0_for_the_Design_and_Specification_of_Methodologies/links/554a57490cf29f836c964ddf/The-Use-of-IDEF0-for-the-Design-and-Specification-of-Methodologies.pdf" w:history="1">
+      <w:hyperlink r:id="rId23" w:tooltip="https://www.researchgate.net/profile/Adrien-Presley/publication/2447898_The_Use_of_IDEF0_for_the_Design_and_Specification_of_Methodologies/links/554a57490cf29f836c964ddf/The-Use-of-IDEF0-for-the-Design-and-Specification-of-Methodologies.pdf" w:history="1">
         <w:r>
           <w:rPr>
             <w:rStyle w:val="869"/>
@@ -9613,7 +10247,7 @@
           <w:highlight w:val="none"/>
         </w:rPr>
       </w:r>
-      <w:hyperlink r:id="rId21" w:tooltip="https://c4model.com/" w:history="1">
+      <w:hyperlink r:id="rId24" w:tooltip="https://c4model.com/" w:history="1">
         <w:r>
           <w:rPr>
             <w:rStyle w:val="869"/>
@@ -9659,7 +10293,7 @@
           <w:highlight w:val="none"/>
         </w:rPr>
       </w:r>
-      <w:hyperlink r:id="rId22" w:tooltip="http://www.ssi.magtu.ru/doc/mpos-2011-3.pdf#page=167" w:history="1">
+      <w:hyperlink r:id="rId25" w:tooltip="http://www.ssi.magtu.ru/doc/mpos-2011-3.pdf#page=167" w:history="1">
         <w:r>
           <w:rPr>
             <w:rStyle w:val="869"/>
@@ -9705,7 +10339,114 @@
           <w:highlight w:val="none"/>
         </w:rPr>
       </w:r>
+      <w:hyperlink r:id="rId26" w:tooltip="https://support.stepik.org/hc/ru/articles/360000159673-%D0%9F%D1%80%D0%B0%D0%BA%D1%82%D0%B8%D1%87%D0%B5%D1%81%D0%BA%D0%B8%D0%B5-%D0%B7%D0%B0%D0%B4%D0%B0%D0%BD%D0%B8%D1%8F" w:history="1">
+        <w:r>
+          <w:rPr>
+            <w:rStyle w:val="869"/>
+            <w:highlight w:val="none"/>
+          </w:rPr>
+          <w:t xml:space="preserve">https://support.stepik.org/hc/ru/articles/360000159673-%D0%9F%D1%80%D0%B0%D0%BA%D1%82%D0%B8%D1%87%D0%B5%D1%81%D0%BA%D0%B8%D0%B5-%D0%B7%D0%B0%D0%B4%D0%B0%D0%BD%D0%B8%D1%8F</w:t>
+        </w:r>
+        <w:r>
+          <w:rPr>
+            <w:rStyle w:val="869"/>
+            <w:highlight w:val="none"/>
+          </w:rPr>
+        </w:r>
+        <w:r>
+          <w:rPr>
+            <w:rStyle w:val="869"/>
+            <w:highlight w:val="none"/>
+          </w:rPr>
+        </w:r>
+      </w:hyperlink>
+      <w:r>
+        <w:rPr>
+          <w:highlight w:val="none"/>
+        </w:rPr>
+      </w:r>
+      <w:r>
+        <w:rPr>
+          <w:highlight w:val="none"/>
+        </w:rPr>
+      </w:r>
+      <w:r>
+        <w:rPr>
+          <w:highlight w:val="none"/>
+        </w:rPr>
+      </w:r>
       <w:r/>
+    </w:p>
+    <w:p>
+      <w:pPr>
+        <w:pStyle w:val="925"/>
+        <w:numPr>
+          <w:ilvl w:val="0"/>
+          <w:numId w:val="16"/>
+        </w:numPr>
+      </w:pPr>
+      <w:r>
+        <w:rPr>
+          <w:highlight w:val="none"/>
+        </w:rPr>
+      </w:r>
+      <w:r>
+        <w:rPr>
+          <w:highlight w:val="none"/>
+        </w:rPr>
+      </w:r>
+      <w:r>
+        <w:rPr>
+          <w:highlight w:val="none"/>
+        </w:rPr>
+      </w:r>
+      <w:hyperlink r:id="rId27" w:tooltip="https://support.stepik.org/hc/ru/articles/360000159713-%D0%A1%D0%BE%D1%81%D1%82%D0%B0%D0%B2%D0%BB%D0%B5%D0%BD%D0%B8%D0%B5-%D0%B7%D0%B0%D0%B4%D0%B0%D0%BD%D0%B8%D0%B9-%D1%81-%D1%80%D0%B5%D1%86%D0%B5%D0%BD%D0%B7%D0%B8%D1%80%D0%BE%D0%B2%D0%B0%D0%BD%D0%B8%D0%B5%D0%BC" w:history="1">
+        <w:r>
+          <w:rPr>
+            <w:rStyle w:val="869"/>
+            <w:highlight w:val="none"/>
+          </w:rPr>
+          <w:t xml:space="preserve">https://support.stepik.org/hc/ru/articles/360000159713-%D0%A1%D0%BE%D1%81%D1%82%D0%B0%D0%B2%D0%BB%D0%B5%D0%BD%D0%B8%D0%B5-%D0%B7%D0%B0%D0%B4%D0%B0%D0%BD%D0%B8%D0%B9-%D1%81-%D1%80%D0%B5%D1%86%D0%B5%D0%BD%D0%B7%D0%B8%D1%80%D0%BE%D0%B2%D0%B0%D0%BD%D0%B8%D0%B5%</w:t>
+        </w:r>
+        <w:r>
+          <w:rPr>
+            <w:rStyle w:val="869"/>
+            <w:highlight w:val="none"/>
+          </w:rPr>
+          <w:t xml:space="preserve">D0%BC</w:t>
+        </w:r>
+        <w:r>
+          <w:rPr>
+            <w:rStyle w:val="869"/>
+            <w:highlight w:val="none"/>
+          </w:rPr>
+        </w:r>
+        <w:r>
+          <w:rPr>
+            <w:rStyle w:val="869"/>
+          </w:rPr>
+        </w:r>
+      </w:hyperlink>
+      <w:r/>
+    </w:p>
+    <w:p>
+      <w:pPr>
+        <w:pStyle w:val="925"/>
+        <w:numPr>
+          <w:ilvl w:val="0"/>
+          <w:numId w:val="16"/>
+        </w:numPr>
+      </w:pPr>
+      <w:r>
+        <w:rPr>
+          <w:highlight w:val="none"/>
+        </w:rPr>
+      </w:r>
+      <w:r>
+        <w:rPr>
+          <w:highlight w:val="none"/>
+        </w:rPr>
+      </w:r>
     </w:p>
     <w:sectPr>
       <w:headerReference w:type="first" r:id="rId10"/>
@@ -24158,9 +24899,6 @@
       <w:ind w:firstLine="709"/>
       <w:shd w:val="nil" w:color="000000"/>
     </w:pPr>
-    <w:rPr>
-      <w:rStyle w:val="904"/>
-    </w:rPr>
   </w:style>
   <w:style w:type="paragraph" w:styleId="890">
     <w:name w:val="Heading 4"/>
@@ -24321,7 +25059,6 @@
     <w:name w:val="Заголовок 3 Знак"/>
     <w:link w:val="889"/>
     <w:rPr>
-      <w:rStyle w:val="904"/>
       <w:rFonts w:ascii="Times New Roman" w:hAnsi="Times New Roman" w:eastAsia="Times New Roman"/>
       <w:b/>
       <w:sz w:val="28"/>

</xml_diff>